<commit_message>
Finalizacion de la Entrega 2
</commit_message>
<xml_diff>
--- a/Documentacion/Negocios/Entrega 2.docx
+++ b/Documentacion/Negocios/Entrega 2.docx
@@ -284,7 +284,7 @@
       <w:bookmarkStart w:id="0" w:name="_Toc392147831"/>
       <w:bookmarkStart w:id="1" w:name="_Toc393728263"/>
       <w:bookmarkStart w:id="2" w:name="_Toc394870846"/>
-      <w:bookmarkStart w:id="3" w:name="_Toc455611612"/>
+      <w:bookmarkStart w:id="3" w:name="_Toc455612096"/>
       <w:r>
         <w:rPr>
           <w:lang w:val="en-US"/>
@@ -315,64 +315,111 @@
       <w:r>
         <w:fldChar w:fldCharType="separate"/>
       </w:r>
-      <w:hyperlink w:anchor="_Toc455611612" w:history="1">
-        <w:r>
-          <w:rPr>
-            <w:rStyle w:val="Hyperlink"/>
-            <w:noProof/>
-            <w:lang w:val="en-US"/>
-          </w:rPr>
-          <w:t>Índice</w:t>
-        </w:r>
-        <w:r>
-          <w:rPr>
-            <w:noProof/>
-            <w:webHidden/>
-          </w:rPr>
-          <w:tab/>
-        </w:r>
-        <w:r>
-          <w:rPr>
-            <w:noProof/>
-            <w:webHidden/>
-          </w:rPr>
-          <w:fldChar w:fldCharType="begin"/>
-        </w:r>
-        <w:r>
-          <w:rPr>
-            <w:noProof/>
-            <w:webHidden/>
-          </w:rPr>
-          <w:instrText xml:space="preserve"> PAGEREF _Toc455611612 \h </w:instrText>
-        </w:r>
-        <w:r>
-          <w:rPr>
-            <w:noProof/>
-            <w:webHidden/>
-          </w:rPr>
-        </w:r>
-        <w:r>
-          <w:rPr>
-            <w:noProof/>
-            <w:webHidden/>
-          </w:rPr>
-          <w:fldChar w:fldCharType="separate"/>
-        </w:r>
-        <w:r>
-          <w:rPr>
-            <w:noProof/>
-            <w:webHidden/>
-          </w:rPr>
-          <w:t>2</w:t>
-        </w:r>
-        <w:r>
-          <w:rPr>
-            <w:noProof/>
-            <w:webHidden/>
-          </w:rPr>
-          <w:fldChar w:fldCharType="end"/>
-        </w:r>
-      </w:hyperlink>
+      <w:bookmarkStart w:id="4" w:name="_GoBack"/>
+      <w:bookmarkEnd w:id="4"/>
+      <w:r>
+        <w:rPr>
+          <w:rStyle w:val="Hyperlink"/>
+          <w:noProof/>
+        </w:rPr>
+        <w:fldChar w:fldCharType="begin"/>
+      </w:r>
+      <w:r>
+        <w:rPr>
+          <w:rStyle w:val="Hyperlink"/>
+          <w:noProof/>
+        </w:rPr>
+        <w:instrText xml:space="preserve"> </w:instrText>
+      </w:r>
+      <w:r>
+        <w:rPr>
+          <w:noProof/>
+        </w:rPr>
+        <w:instrText>HYPERLINK \l "_Toc455612096"</w:instrText>
+      </w:r>
+      <w:r>
+        <w:rPr>
+          <w:rStyle w:val="Hyperlink"/>
+          <w:noProof/>
+        </w:rPr>
+        <w:instrText xml:space="preserve"> </w:instrText>
+      </w:r>
+      <w:r>
+        <w:rPr>
+          <w:rStyle w:val="Hyperlink"/>
+          <w:noProof/>
+        </w:rPr>
+      </w:r>
+      <w:r>
+        <w:rPr>
+          <w:rStyle w:val="Hyperlink"/>
+          <w:noProof/>
+        </w:rPr>
+        <w:fldChar w:fldCharType="separate"/>
+      </w:r>
+      <w:r>
+        <w:rPr>
+          <w:rStyle w:val="Hyperlink"/>
+          <w:noProof/>
+          <w:lang w:val="en-US"/>
+        </w:rPr>
+        <w:t>Índice</w:t>
+      </w:r>
+      <w:r>
+        <w:rPr>
+          <w:noProof/>
+          <w:webHidden/>
+        </w:rPr>
+        <w:tab/>
+      </w:r>
+      <w:r>
+        <w:rPr>
+          <w:noProof/>
+          <w:webHidden/>
+        </w:rPr>
+        <w:fldChar w:fldCharType="begin"/>
+      </w:r>
+      <w:r>
+        <w:rPr>
+          <w:noProof/>
+          <w:webHidden/>
+        </w:rPr>
+        <w:instrText xml:space="preserve"> PAGEREF _Toc455612096 \h </w:instrText>
+      </w:r>
+      <w:r>
+        <w:rPr>
+          <w:noProof/>
+          <w:webHidden/>
+        </w:rPr>
+      </w:r>
+      <w:r>
+        <w:rPr>
+          <w:noProof/>
+          <w:webHidden/>
+        </w:rPr>
+        <w:fldChar w:fldCharType="separate"/>
+      </w:r>
+      <w:r>
+        <w:rPr>
+          <w:noProof/>
+          <w:webHidden/>
+        </w:rPr>
+        <w:t>2</w:t>
+      </w:r>
+      <w:r>
+        <w:rPr>
+          <w:noProof/>
+          <w:webHidden/>
+        </w:rPr>
+        <w:fldChar w:fldCharType="end"/>
+      </w:r>
+      <w:r>
+        <w:rPr>
+          <w:rStyle w:val="Hyperlink"/>
+          <w:noProof/>
+        </w:rPr>
+        <w:fldChar w:fldCharType="end"/>
+      </w:r>
     </w:p>
     <w:p>
       <w:pPr>
@@ -386,7 +433,7 @@
           <w:lang w:val="en-US"/>
         </w:rPr>
       </w:pPr>
-      <w:hyperlink w:anchor="_Toc455611613" w:history="1">
+      <w:hyperlink w:anchor="_Toc455612097" w:history="1">
         <w:r>
           <w:rPr>
             <w:rStyle w:val="Hyperlink"/>
@@ -428,7 +475,7 @@
             <w:noProof/>
             <w:webHidden/>
           </w:rPr>
-          <w:instrText xml:space="preserve"> PAGEREF _Toc455611613 \h </w:instrText>
+          <w:instrText xml:space="preserve"> PAGEREF _Toc455612097 \h </w:instrText>
         </w:r>
         <w:r>
           <w:rPr>
@@ -448,7 +495,7 @@
             <w:noProof/>
             <w:webHidden/>
           </w:rPr>
-          <w:t>4</w:t>
+          <w:t>5</w:t>
         </w:r>
         <w:r>
           <w:rPr>
@@ -471,7 +518,7 @@
           <w:lang w:val="en-US"/>
         </w:rPr>
       </w:pPr>
-      <w:hyperlink w:anchor="_Toc455611614" w:history="1">
+      <w:hyperlink w:anchor="_Toc455612098" w:history="1">
         <w:r>
           <w:rPr>
             <w:rStyle w:val="Hyperlink"/>
@@ -513,7 +560,7 @@
             <w:noProof/>
             <w:webHidden/>
           </w:rPr>
-          <w:instrText xml:space="preserve"> PAGEREF _Toc455611614 \h </w:instrText>
+          <w:instrText xml:space="preserve"> PAGEREF _Toc455612098 \h </w:instrText>
         </w:r>
         <w:r>
           <w:rPr>
@@ -533,7 +580,7 @@
             <w:noProof/>
             <w:webHidden/>
           </w:rPr>
-          <w:t>6</w:t>
+          <w:t>7</w:t>
         </w:r>
         <w:r>
           <w:rPr>
@@ -557,7 +604,7 @@
           <w:lang w:val="en-US"/>
         </w:rPr>
       </w:pPr>
-      <w:hyperlink w:anchor="_Toc455611615" w:history="1">
+      <w:hyperlink w:anchor="_Toc455612099" w:history="1">
         <w:r>
           <w:rPr>
             <w:rStyle w:val="Hyperlink"/>
@@ -599,7 +646,7 @@
             <w:noProof/>
             <w:webHidden/>
           </w:rPr>
-          <w:instrText xml:space="preserve"> PAGEREF _Toc455611615 \h </w:instrText>
+          <w:instrText xml:space="preserve"> PAGEREF _Toc455612099 \h </w:instrText>
         </w:r>
         <w:r>
           <w:rPr>
@@ -619,7 +666,7 @@
             <w:noProof/>
             <w:webHidden/>
           </w:rPr>
-          <w:t>6</w:t>
+          <w:t>7</w:t>
         </w:r>
         <w:r>
           <w:rPr>
@@ -643,7 +690,7 @@
           <w:lang w:val="en-US"/>
         </w:rPr>
       </w:pPr>
-      <w:hyperlink w:anchor="_Toc455611616" w:history="1">
+      <w:hyperlink w:anchor="_Toc455612100" w:history="1">
         <w:r>
           <w:rPr>
             <w:rStyle w:val="Hyperlink"/>
@@ -685,7 +732,7 @@
             <w:noProof/>
             <w:webHidden/>
           </w:rPr>
-          <w:instrText xml:space="preserve"> PAGEREF _Toc455611616 \h </w:instrText>
+          <w:instrText xml:space="preserve"> PAGEREF _Toc455612100 \h </w:instrText>
         </w:r>
         <w:r>
           <w:rPr>
@@ -705,7 +752,7 @@
             <w:noProof/>
             <w:webHidden/>
           </w:rPr>
-          <w:t>6</w:t>
+          <w:t>7</w:t>
         </w:r>
         <w:r>
           <w:rPr>
@@ -729,7 +776,7 @@
           <w:lang w:val="en-US"/>
         </w:rPr>
       </w:pPr>
-      <w:hyperlink w:anchor="_Toc455611617" w:history="1">
+      <w:hyperlink w:anchor="_Toc455612101" w:history="1">
         <w:r>
           <w:rPr>
             <w:rStyle w:val="Hyperlink"/>
@@ -771,7 +818,7 @@
             <w:noProof/>
             <w:webHidden/>
           </w:rPr>
-          <w:instrText xml:space="preserve"> PAGEREF _Toc455611617 \h </w:instrText>
+          <w:instrText xml:space="preserve"> PAGEREF _Toc455612101 \h </w:instrText>
         </w:r>
         <w:r>
           <w:rPr>
@@ -791,7 +838,7 @@
             <w:noProof/>
             <w:webHidden/>
           </w:rPr>
-          <w:t>6</w:t>
+          <w:t>7</w:t>
         </w:r>
         <w:r>
           <w:rPr>
@@ -815,7 +862,7 @@
           <w:lang w:val="en-US"/>
         </w:rPr>
       </w:pPr>
-      <w:hyperlink w:anchor="_Toc455611618" w:history="1">
+      <w:hyperlink w:anchor="_Toc455612102" w:history="1">
         <w:r>
           <w:rPr>
             <w:rStyle w:val="Hyperlink"/>
@@ -857,7 +904,7 @@
             <w:noProof/>
             <w:webHidden/>
           </w:rPr>
-          <w:instrText xml:space="preserve"> PAGEREF _Toc455611618 \h </w:instrText>
+          <w:instrText xml:space="preserve"> PAGEREF _Toc455612102 \h </w:instrText>
         </w:r>
         <w:r>
           <w:rPr>
@@ -877,7 +924,7 @@
             <w:noProof/>
             <w:webHidden/>
           </w:rPr>
-          <w:t>7</w:t>
+          <w:t>8</w:t>
         </w:r>
         <w:r>
           <w:rPr>
@@ -901,7 +948,7 @@
           <w:lang w:val="en-US"/>
         </w:rPr>
       </w:pPr>
-      <w:hyperlink w:anchor="_Toc455611619" w:history="1">
+      <w:hyperlink w:anchor="_Toc455612103" w:history="1">
         <w:r>
           <w:rPr>
             <w:rStyle w:val="Hyperlink"/>
@@ -943,7 +990,7 @@
             <w:noProof/>
             <w:webHidden/>
           </w:rPr>
-          <w:instrText xml:space="preserve"> PAGEREF _Toc455611619 \h </w:instrText>
+          <w:instrText xml:space="preserve"> PAGEREF _Toc455612103 \h </w:instrText>
         </w:r>
         <w:r>
           <w:rPr>
@@ -963,7 +1010,7 @@
             <w:noProof/>
             <w:webHidden/>
           </w:rPr>
-          <w:t>7</w:t>
+          <w:t>8</w:t>
         </w:r>
         <w:r>
           <w:rPr>
@@ -987,7 +1034,7 @@
           <w:lang w:val="en-US"/>
         </w:rPr>
       </w:pPr>
-      <w:hyperlink w:anchor="_Toc455611620" w:history="1">
+      <w:hyperlink w:anchor="_Toc455612104" w:history="1">
         <w:r>
           <w:rPr>
             <w:rStyle w:val="Hyperlink"/>
@@ -1029,7 +1076,7 @@
             <w:noProof/>
             <w:webHidden/>
           </w:rPr>
-          <w:instrText xml:space="preserve"> PAGEREF _Toc455611620 \h </w:instrText>
+          <w:instrText xml:space="preserve"> PAGEREF _Toc455612104 \h </w:instrText>
         </w:r>
         <w:r>
           <w:rPr>
@@ -1049,7 +1096,7 @@
             <w:noProof/>
             <w:webHidden/>
           </w:rPr>
-          <w:t>7</w:t>
+          <w:t>8</w:t>
         </w:r>
         <w:r>
           <w:rPr>
@@ -1073,7 +1120,7 @@
           <w:lang w:val="en-US"/>
         </w:rPr>
       </w:pPr>
-      <w:hyperlink w:anchor="_Toc455611621" w:history="1">
+      <w:hyperlink w:anchor="_Toc455612105" w:history="1">
         <w:r>
           <w:rPr>
             <w:rStyle w:val="Hyperlink"/>
@@ -1115,7 +1162,7 @@
             <w:noProof/>
             <w:webHidden/>
           </w:rPr>
-          <w:instrText xml:space="preserve"> PAGEREF _Toc455611621 \h </w:instrText>
+          <w:instrText xml:space="preserve"> PAGEREF _Toc455612105 \h </w:instrText>
         </w:r>
         <w:r>
           <w:rPr>
@@ -1135,7 +1182,7 @@
             <w:noProof/>
             <w:webHidden/>
           </w:rPr>
-          <w:t>8</w:t>
+          <w:t>9</w:t>
         </w:r>
         <w:r>
           <w:rPr>
@@ -1159,7 +1206,7 @@
           <w:lang w:val="en-US"/>
         </w:rPr>
       </w:pPr>
-      <w:hyperlink w:anchor="_Toc455611622" w:history="1">
+      <w:hyperlink w:anchor="_Toc455612106" w:history="1">
         <w:r>
           <w:rPr>
             <w:rStyle w:val="Hyperlink"/>
@@ -1201,7 +1248,7 @@
             <w:noProof/>
             <w:webHidden/>
           </w:rPr>
-          <w:instrText xml:space="preserve"> PAGEREF _Toc455611622 \h </w:instrText>
+          <w:instrText xml:space="preserve"> PAGEREF _Toc455612106 \h </w:instrText>
         </w:r>
         <w:r>
           <w:rPr>
@@ -1221,7 +1268,7 @@
             <w:noProof/>
             <w:webHidden/>
           </w:rPr>
-          <w:t>8</w:t>
+          <w:t>9</w:t>
         </w:r>
         <w:r>
           <w:rPr>
@@ -1245,7 +1292,7 @@
           <w:lang w:val="en-US"/>
         </w:rPr>
       </w:pPr>
-      <w:hyperlink w:anchor="_Toc455611623" w:history="1">
+      <w:hyperlink w:anchor="_Toc455612107" w:history="1">
         <w:r>
           <w:rPr>
             <w:rStyle w:val="Hyperlink"/>
@@ -1287,7 +1334,7 @@
             <w:noProof/>
             <w:webHidden/>
           </w:rPr>
-          <w:instrText xml:space="preserve"> PAGEREF _Toc455611623 \h </w:instrText>
+          <w:instrText xml:space="preserve"> PAGEREF _Toc455612107 \h </w:instrText>
         </w:r>
         <w:r>
           <w:rPr>
@@ -1307,7 +1354,7 @@
             <w:noProof/>
             <w:webHidden/>
           </w:rPr>
-          <w:t>9</w:t>
+          <w:t>10</w:t>
         </w:r>
         <w:r>
           <w:rPr>
@@ -1331,7 +1378,7 @@
           <w:lang w:val="en-US"/>
         </w:rPr>
       </w:pPr>
-      <w:hyperlink w:anchor="_Toc455611624" w:history="1">
+      <w:hyperlink w:anchor="_Toc455612108" w:history="1">
         <w:r>
           <w:rPr>
             <w:rStyle w:val="Hyperlink"/>
@@ -1373,7 +1420,7 @@
             <w:noProof/>
             <w:webHidden/>
           </w:rPr>
-          <w:instrText xml:space="preserve"> PAGEREF _Toc455611624 \h </w:instrText>
+          <w:instrText xml:space="preserve"> PAGEREF _Toc455612108 \h </w:instrText>
         </w:r>
         <w:r>
           <w:rPr>
@@ -1393,7 +1440,7 @@
             <w:noProof/>
             <w:webHidden/>
           </w:rPr>
-          <w:t>9</w:t>
+          <w:t>10</w:t>
         </w:r>
         <w:r>
           <w:rPr>
@@ -1417,7 +1464,7 @@
           <w:lang w:val="en-US"/>
         </w:rPr>
       </w:pPr>
-      <w:hyperlink w:anchor="_Toc455611625" w:history="1">
+      <w:hyperlink w:anchor="_Toc455612109" w:history="1">
         <w:r>
           <w:rPr>
             <w:rStyle w:val="Hyperlink"/>
@@ -1459,7 +1506,7 @@
             <w:noProof/>
             <w:webHidden/>
           </w:rPr>
-          <w:instrText xml:space="preserve"> PAGEREF _Toc455611625 \h </w:instrText>
+          <w:instrText xml:space="preserve"> PAGEREF _Toc455612109 \h </w:instrText>
         </w:r>
         <w:r>
           <w:rPr>
@@ -1479,7 +1526,7 @@
             <w:noProof/>
             <w:webHidden/>
           </w:rPr>
-          <w:t>9</w:t>
+          <w:t>10</w:t>
         </w:r>
         <w:r>
           <w:rPr>
@@ -1503,7 +1550,7 @@
           <w:lang w:val="en-US"/>
         </w:rPr>
       </w:pPr>
-      <w:hyperlink w:anchor="_Toc455611626" w:history="1">
+      <w:hyperlink w:anchor="_Toc455612110" w:history="1">
         <w:r>
           <w:rPr>
             <w:rStyle w:val="Hyperlink"/>
@@ -1545,7 +1592,7 @@
             <w:noProof/>
             <w:webHidden/>
           </w:rPr>
-          <w:instrText xml:space="preserve"> PAGEREF _Toc455611626 \h </w:instrText>
+          <w:instrText xml:space="preserve"> PAGEREF _Toc455612110 \h </w:instrText>
         </w:r>
         <w:r>
           <w:rPr>
@@ -1565,7 +1612,7 @@
             <w:noProof/>
             <w:webHidden/>
           </w:rPr>
-          <w:t>9</w:t>
+          <w:t>10</w:t>
         </w:r>
         <w:r>
           <w:rPr>
@@ -1589,7 +1636,7 @@
           <w:lang w:val="en-US"/>
         </w:rPr>
       </w:pPr>
-      <w:hyperlink w:anchor="_Toc455611627" w:history="1">
+      <w:hyperlink w:anchor="_Toc455612111" w:history="1">
         <w:r>
           <w:rPr>
             <w:rStyle w:val="Hyperlink"/>
@@ -1631,7 +1678,7 @@
             <w:noProof/>
             <w:webHidden/>
           </w:rPr>
-          <w:instrText xml:space="preserve"> PAGEREF _Toc455611627 \h </w:instrText>
+          <w:instrText xml:space="preserve"> PAGEREF _Toc455612111 \h </w:instrText>
         </w:r>
         <w:r>
           <w:rPr>
@@ -1651,7 +1698,7 @@
             <w:noProof/>
             <w:webHidden/>
           </w:rPr>
-          <w:t>10</w:t>
+          <w:t>11</w:t>
         </w:r>
         <w:r>
           <w:rPr>
@@ -1675,7 +1722,7 @@
           <w:lang w:val="en-US"/>
         </w:rPr>
       </w:pPr>
-      <w:hyperlink w:anchor="_Toc455611628" w:history="1">
+      <w:hyperlink w:anchor="_Toc455612112" w:history="1">
         <w:r>
           <w:rPr>
             <w:rStyle w:val="Hyperlink"/>
@@ -1717,7 +1764,7 @@
             <w:noProof/>
             <w:webHidden/>
           </w:rPr>
-          <w:instrText xml:space="preserve"> PAGEREF _Toc455611628 \h </w:instrText>
+          <w:instrText xml:space="preserve"> PAGEREF _Toc455612112 \h </w:instrText>
         </w:r>
         <w:r>
           <w:rPr>
@@ -1737,7 +1784,7 @@
             <w:noProof/>
             <w:webHidden/>
           </w:rPr>
-          <w:t>10</w:t>
+          <w:t>11</w:t>
         </w:r>
         <w:r>
           <w:rPr>
@@ -1761,7 +1808,7 @@
           <w:lang w:val="en-US"/>
         </w:rPr>
       </w:pPr>
-      <w:hyperlink w:anchor="_Toc455611629" w:history="1">
+      <w:hyperlink w:anchor="_Toc455612113" w:history="1">
         <w:r>
           <w:rPr>
             <w:rStyle w:val="Hyperlink"/>
@@ -1803,7 +1850,7 @@
             <w:noProof/>
             <w:webHidden/>
           </w:rPr>
-          <w:instrText xml:space="preserve"> PAGEREF _Toc455611629 \h </w:instrText>
+          <w:instrText xml:space="preserve"> PAGEREF _Toc455612113 \h </w:instrText>
         </w:r>
         <w:r>
           <w:rPr>
@@ -1823,7 +1870,7 @@
             <w:noProof/>
             <w:webHidden/>
           </w:rPr>
-          <w:t>11</w:t>
+          <w:t>12</w:t>
         </w:r>
         <w:r>
           <w:rPr>
@@ -1847,7 +1894,7 @@
           <w:lang w:val="en-US"/>
         </w:rPr>
       </w:pPr>
-      <w:hyperlink w:anchor="_Toc455611630" w:history="1">
+      <w:hyperlink w:anchor="_Toc455612114" w:history="1">
         <w:r>
           <w:rPr>
             <w:rStyle w:val="Hyperlink"/>
@@ -1889,7 +1936,7 @@
             <w:noProof/>
             <w:webHidden/>
           </w:rPr>
-          <w:instrText xml:space="preserve"> PAGEREF _Toc455611630 \h </w:instrText>
+          <w:instrText xml:space="preserve"> PAGEREF _Toc455612114 \h </w:instrText>
         </w:r>
         <w:r>
           <w:rPr>
@@ -1909,7 +1956,7 @@
             <w:noProof/>
             <w:webHidden/>
           </w:rPr>
-          <w:t>12</w:t>
+          <w:t>13</w:t>
         </w:r>
         <w:r>
           <w:rPr>
@@ -1933,7 +1980,7 @@
           <w:lang w:val="en-US"/>
         </w:rPr>
       </w:pPr>
-      <w:hyperlink w:anchor="_Toc455611631" w:history="1">
+      <w:hyperlink w:anchor="_Toc455612115" w:history="1">
         <w:r>
           <w:rPr>
             <w:rStyle w:val="Hyperlink"/>
@@ -1975,7 +2022,7 @@
             <w:noProof/>
             <w:webHidden/>
           </w:rPr>
-          <w:instrText xml:space="preserve"> PAGEREF _Toc455611631 \h </w:instrText>
+          <w:instrText xml:space="preserve"> PAGEREF _Toc455612115 \h </w:instrText>
         </w:r>
         <w:r>
           <w:rPr>
@@ -1995,7 +2042,7 @@
             <w:noProof/>
             <w:webHidden/>
           </w:rPr>
-          <w:t>12</w:t>
+          <w:t>13</w:t>
         </w:r>
         <w:r>
           <w:rPr>
@@ -2019,7 +2066,7 @@
           <w:lang w:val="en-US"/>
         </w:rPr>
       </w:pPr>
-      <w:hyperlink w:anchor="_Toc455611632" w:history="1">
+      <w:hyperlink w:anchor="_Toc455612116" w:history="1">
         <w:r>
           <w:rPr>
             <w:rStyle w:val="Hyperlink"/>
@@ -2061,7 +2108,7 @@
             <w:noProof/>
             <w:webHidden/>
           </w:rPr>
-          <w:instrText xml:space="preserve"> PAGEREF _Toc455611632 \h </w:instrText>
+          <w:instrText xml:space="preserve"> PAGEREF _Toc455612116 \h </w:instrText>
         </w:r>
         <w:r>
           <w:rPr>
@@ -2081,7 +2128,7 @@
             <w:noProof/>
             <w:webHidden/>
           </w:rPr>
-          <w:t>12</w:t>
+          <w:t>13</w:t>
         </w:r>
         <w:r>
           <w:rPr>
@@ -2105,7 +2152,7 @@
           <w:lang w:val="en-US"/>
         </w:rPr>
       </w:pPr>
-      <w:hyperlink w:anchor="_Toc455611633" w:history="1">
+      <w:hyperlink w:anchor="_Toc455612117" w:history="1">
         <w:r>
           <w:rPr>
             <w:rStyle w:val="Hyperlink"/>
@@ -2147,7 +2194,7 @@
             <w:noProof/>
             <w:webHidden/>
           </w:rPr>
-          <w:instrText xml:space="preserve"> PAGEREF _Toc455611633 \h </w:instrText>
+          <w:instrText xml:space="preserve"> PAGEREF _Toc455612117 \h </w:instrText>
         </w:r>
         <w:r>
           <w:rPr>
@@ -2167,7 +2214,7 @@
             <w:noProof/>
             <w:webHidden/>
           </w:rPr>
-          <w:t>14</w:t>
+          <w:t>15</w:t>
         </w:r>
         <w:r>
           <w:rPr>
@@ -2191,7 +2238,7 @@
           <w:lang w:val="en-US"/>
         </w:rPr>
       </w:pPr>
-      <w:hyperlink w:anchor="_Toc455611634" w:history="1">
+      <w:hyperlink w:anchor="_Toc455612118" w:history="1">
         <w:r>
           <w:rPr>
             <w:rStyle w:val="Hyperlink"/>
@@ -2233,7 +2280,7 @@
             <w:noProof/>
             <w:webHidden/>
           </w:rPr>
-          <w:instrText xml:space="preserve"> PAGEREF _Toc455611634 \h </w:instrText>
+          <w:instrText xml:space="preserve"> PAGEREF _Toc455612118 \h </w:instrText>
         </w:r>
         <w:r>
           <w:rPr>
@@ -2253,7 +2300,7 @@
             <w:noProof/>
             <w:webHidden/>
           </w:rPr>
-          <w:t>17</w:t>
+          <w:t>18</w:t>
         </w:r>
         <w:r>
           <w:rPr>
@@ -2277,7 +2324,7 @@
           <w:lang w:val="en-US"/>
         </w:rPr>
       </w:pPr>
-      <w:hyperlink w:anchor="_Toc455611635" w:history="1">
+      <w:hyperlink w:anchor="_Toc455612119" w:history="1">
         <w:r>
           <w:rPr>
             <w:rStyle w:val="Hyperlink"/>
@@ -2319,7 +2366,7 @@
             <w:noProof/>
             <w:webHidden/>
           </w:rPr>
-          <w:instrText xml:space="preserve"> PAGEREF _Toc455611635 \h </w:instrText>
+          <w:instrText xml:space="preserve"> PAGEREF _Toc455612119 \h </w:instrText>
         </w:r>
         <w:r>
           <w:rPr>
@@ -2339,7 +2386,7 @@
             <w:noProof/>
             <w:webHidden/>
           </w:rPr>
-          <w:t>20</w:t>
+          <w:t>21</w:t>
         </w:r>
         <w:r>
           <w:rPr>
@@ -2363,7 +2410,7 @@
           <w:lang w:val="en-US"/>
         </w:rPr>
       </w:pPr>
-      <w:hyperlink w:anchor="_Toc455611636" w:history="1">
+      <w:hyperlink w:anchor="_Toc455612120" w:history="1">
         <w:r>
           <w:rPr>
             <w:rStyle w:val="Hyperlink"/>
@@ -2405,7 +2452,7 @@
             <w:noProof/>
             <w:webHidden/>
           </w:rPr>
-          <w:instrText xml:space="preserve"> PAGEREF _Toc455611636 \h </w:instrText>
+          <w:instrText xml:space="preserve"> PAGEREF _Toc455612120 \h </w:instrText>
         </w:r>
         <w:r>
           <w:rPr>
@@ -2425,7 +2472,7 @@
             <w:noProof/>
             <w:webHidden/>
           </w:rPr>
-          <w:t>21</w:t>
+          <w:t>22</w:t>
         </w:r>
         <w:r>
           <w:rPr>
@@ -2448,7 +2495,7 @@
           <w:lang w:val="en-US"/>
         </w:rPr>
       </w:pPr>
-      <w:hyperlink w:anchor="_Toc455611637" w:history="1">
+      <w:hyperlink w:anchor="_Toc455612121" w:history="1">
         <w:r>
           <w:rPr>
             <w:rStyle w:val="Hyperlink"/>
@@ -2475,7 +2522,7 @@
             <w:noProof/>
             <w:webHidden/>
           </w:rPr>
-          <w:instrText xml:space="preserve"> PAGEREF _Toc455611637 \h </w:instrText>
+          <w:instrText xml:space="preserve"> PAGEREF _Toc455612121 \h </w:instrText>
         </w:r>
         <w:r>
           <w:rPr>
@@ -2495,7 +2542,7 @@
             <w:noProof/>
             <w:webHidden/>
           </w:rPr>
-          <w:t>21</w:t>
+          <w:t>22</w:t>
         </w:r>
         <w:r>
           <w:rPr>
@@ -2518,7 +2565,7 @@
           <w:lang w:val="en-US"/>
         </w:rPr>
       </w:pPr>
-      <w:hyperlink w:anchor="_Toc455611638" w:history="1">
+      <w:hyperlink w:anchor="_Toc455612122" w:history="1">
         <w:r>
           <w:rPr>
             <w:rStyle w:val="Hyperlink"/>
@@ -2545,7 +2592,7 @@
             <w:noProof/>
             <w:webHidden/>
           </w:rPr>
-          <w:instrText xml:space="preserve"> PAGEREF _Toc455611638 \h </w:instrText>
+          <w:instrText xml:space="preserve"> PAGEREF _Toc455612122 \h </w:instrText>
         </w:r>
         <w:r>
           <w:rPr>
@@ -2565,7 +2612,7 @@
             <w:noProof/>
             <w:webHidden/>
           </w:rPr>
-          <w:t>21</w:t>
+          <w:t>22</w:t>
         </w:r>
         <w:r>
           <w:rPr>
@@ -2588,7 +2635,7 @@
           <w:lang w:val="en-US"/>
         </w:rPr>
       </w:pPr>
-      <w:hyperlink w:anchor="_Toc455611639" w:history="1">
+      <w:hyperlink w:anchor="_Toc455612123" w:history="1">
         <w:r>
           <w:rPr>
             <w:rStyle w:val="Hyperlink"/>
@@ -2615,7 +2662,7 @@
             <w:noProof/>
             <w:webHidden/>
           </w:rPr>
-          <w:instrText xml:space="preserve"> PAGEREF _Toc455611639 \h </w:instrText>
+          <w:instrText xml:space="preserve"> PAGEREF _Toc455612123 \h </w:instrText>
         </w:r>
         <w:r>
           <w:rPr>
@@ -2635,7 +2682,7 @@
             <w:noProof/>
             <w:webHidden/>
           </w:rPr>
-          <w:t>23</w:t>
+          <w:t>24</w:t>
         </w:r>
         <w:r>
           <w:rPr>
@@ -2659,7 +2706,7 @@
           <w:lang w:val="en-US"/>
         </w:rPr>
       </w:pPr>
-      <w:hyperlink w:anchor="_Toc455611640" w:history="1">
+      <w:hyperlink w:anchor="_Toc455612124" w:history="1">
         <w:r>
           <w:rPr>
             <w:rStyle w:val="Hyperlink"/>
@@ -2694,20 +2741,6 @@
             <w:noProof/>
             <w:webHidden/>
           </w:rPr>
-          <w:tab/>
-        </w:r>
-        <w:r>
-          <w:rPr>
-            <w:noProof/>
-            <w:webHidden/>
-          </w:rPr>
-          <w:tab/>
-        </w:r>
-        <w:r>
-          <w:rPr>
-            <w:noProof/>
-            <w:webHidden/>
-          </w:rPr>
           <w:fldChar w:fldCharType="begin"/>
         </w:r>
         <w:r>
@@ -2715,7 +2748,7 @@
             <w:noProof/>
             <w:webHidden/>
           </w:rPr>
-          <w:instrText xml:space="preserve"> PAGEREF _Toc455611640 \h </w:instrText>
+          <w:instrText xml:space="preserve"> PAGEREF _Toc455612124 \h </w:instrText>
         </w:r>
         <w:r>
           <w:rPr>
@@ -2735,7 +2768,7 @@
             <w:noProof/>
             <w:webHidden/>
           </w:rPr>
-          <w:t>23</w:t>
+          <w:t>24</w:t>
         </w:r>
         <w:r>
           <w:rPr>
@@ -2759,7 +2792,7 @@
           <w:lang w:val="en-US"/>
         </w:rPr>
       </w:pPr>
-      <w:hyperlink w:anchor="_Toc455611641" w:history="1">
+      <w:hyperlink w:anchor="_Toc455612125" w:history="1">
         <w:r>
           <w:rPr>
             <w:rStyle w:val="Hyperlink"/>
@@ -2801,7 +2834,7 @@
             <w:noProof/>
             <w:webHidden/>
           </w:rPr>
-          <w:instrText xml:space="preserve"> PAGEREF _Toc455611641 \h </w:instrText>
+          <w:instrText xml:space="preserve"> PAGEREF _Toc455612125 \h </w:instrText>
         </w:r>
         <w:r>
           <w:rPr>
@@ -2821,7 +2854,7 @@
             <w:noProof/>
             <w:webHidden/>
           </w:rPr>
-          <w:t>23</w:t>
+          <w:t>24</w:t>
         </w:r>
         <w:r>
           <w:rPr>
@@ -2845,7 +2878,7 @@
           <w:lang w:val="en-US"/>
         </w:rPr>
       </w:pPr>
-      <w:hyperlink w:anchor="_Toc455611642" w:history="1">
+      <w:hyperlink w:anchor="_Toc455612126" w:history="1">
         <w:r>
           <w:rPr>
             <w:rStyle w:val="Hyperlink"/>
@@ -2887,7 +2920,7 @@
             <w:noProof/>
             <w:webHidden/>
           </w:rPr>
-          <w:instrText xml:space="preserve"> PAGEREF _Toc455611642 \h </w:instrText>
+          <w:instrText xml:space="preserve"> PAGEREF _Toc455612126 \h </w:instrText>
         </w:r>
         <w:r>
           <w:rPr>
@@ -2907,7 +2940,7 @@
             <w:noProof/>
             <w:webHidden/>
           </w:rPr>
-          <w:t>23</w:t>
+          <w:t>24</w:t>
         </w:r>
         <w:r>
           <w:rPr>
@@ -2930,7 +2963,7 @@
           <w:lang w:val="en-US"/>
         </w:rPr>
       </w:pPr>
-      <w:hyperlink w:anchor="_Toc455611643" w:history="1">
+      <w:hyperlink w:anchor="_Toc455612127" w:history="1">
         <w:r>
           <w:rPr>
             <w:rStyle w:val="Hyperlink"/>
@@ -2957,7 +2990,7 @@
             <w:noProof/>
             <w:webHidden/>
           </w:rPr>
-          <w:instrText xml:space="preserve"> PAGEREF _Toc455611643 \h </w:instrText>
+          <w:instrText xml:space="preserve"> PAGEREF _Toc455612127 \h </w:instrText>
         </w:r>
         <w:r>
           <w:rPr>
@@ -2977,7 +3010,7 @@
             <w:noProof/>
             <w:webHidden/>
           </w:rPr>
-          <w:t>24</w:t>
+          <w:t>25</w:t>
         </w:r>
         <w:r>
           <w:rPr>
@@ -3001,7 +3034,7 @@
           <w:lang w:val="en-US"/>
         </w:rPr>
       </w:pPr>
-      <w:hyperlink w:anchor="_Toc455611644" w:history="1">
+      <w:hyperlink w:anchor="_Toc455612128" w:history="1">
         <w:r>
           <w:rPr>
             <w:rStyle w:val="Hyperlink"/>
@@ -3043,7 +3076,7 @@
             <w:noProof/>
             <w:webHidden/>
           </w:rPr>
-          <w:instrText xml:space="preserve"> PAGEREF _Toc455611644 \h </w:instrText>
+          <w:instrText xml:space="preserve"> PAGEREF _Toc455612128 \h </w:instrText>
         </w:r>
         <w:r>
           <w:rPr>
@@ -3063,7 +3096,7 @@
             <w:noProof/>
             <w:webHidden/>
           </w:rPr>
-          <w:t>25</w:t>
+          <w:t>26</w:t>
         </w:r>
         <w:r>
           <w:rPr>
@@ -3087,7 +3120,7 @@
           <w:lang w:val="en-US"/>
         </w:rPr>
       </w:pPr>
-      <w:hyperlink w:anchor="_Toc455611645" w:history="1">
+      <w:hyperlink w:anchor="_Toc455612129" w:history="1">
         <w:r>
           <w:rPr>
             <w:rStyle w:val="Hyperlink"/>
@@ -3129,7 +3162,7 @@
             <w:noProof/>
             <w:webHidden/>
           </w:rPr>
-          <w:instrText xml:space="preserve"> PAGEREF _Toc455611645 \h </w:instrText>
+          <w:instrText xml:space="preserve"> PAGEREF _Toc455612129 \h </w:instrText>
         </w:r>
         <w:r>
           <w:rPr>
@@ -3149,7 +3182,7 @@
             <w:noProof/>
             <w:webHidden/>
           </w:rPr>
-          <w:t>32</w:t>
+          <w:t>33</w:t>
         </w:r>
         <w:r>
           <w:rPr>
@@ -3173,7 +3206,7 @@
           <w:lang w:val="en-US"/>
         </w:rPr>
       </w:pPr>
-      <w:hyperlink w:anchor="_Toc455611646" w:history="1">
+      <w:hyperlink w:anchor="_Toc455612130" w:history="1">
         <w:r>
           <w:rPr>
             <w:rStyle w:val="Hyperlink"/>
@@ -3215,7 +3248,7 @@
             <w:noProof/>
             <w:webHidden/>
           </w:rPr>
-          <w:instrText xml:space="preserve"> PAGEREF _Toc455611646 \h </w:instrText>
+          <w:instrText xml:space="preserve"> PAGEREF _Toc455612130 \h </w:instrText>
         </w:r>
         <w:r>
           <w:rPr>
@@ -3235,7 +3268,7 @@
             <w:noProof/>
             <w:webHidden/>
           </w:rPr>
-          <w:t>33</w:t>
+          <w:t>34</w:t>
         </w:r>
         <w:r>
           <w:rPr>
@@ -3258,7 +3291,7 @@
           <w:lang w:val="en-US"/>
         </w:rPr>
       </w:pPr>
-      <w:hyperlink w:anchor="_Toc455611647" w:history="1">
+      <w:hyperlink w:anchor="_Toc455612131" w:history="1">
         <w:r>
           <w:rPr>
             <w:rStyle w:val="Hyperlink"/>
@@ -3285,7 +3318,7 @@
             <w:noProof/>
             <w:webHidden/>
           </w:rPr>
-          <w:instrText xml:space="preserve"> PAGEREF _Toc455611647 \h </w:instrText>
+          <w:instrText xml:space="preserve"> PAGEREF _Toc455612131 \h </w:instrText>
         </w:r>
         <w:r>
           <w:rPr>
@@ -3305,7 +3338,7 @@
             <w:noProof/>
             <w:webHidden/>
           </w:rPr>
-          <w:t>33</w:t>
+          <w:t>34</w:t>
         </w:r>
         <w:r>
           <w:rPr>
@@ -3328,7 +3361,7 @@
           <w:lang w:val="en-US"/>
         </w:rPr>
       </w:pPr>
-      <w:hyperlink w:anchor="_Toc455611648" w:history="1">
+      <w:hyperlink w:anchor="_Toc455612132" w:history="1">
         <w:r>
           <w:rPr>
             <w:rStyle w:val="Hyperlink"/>
@@ -3355,7 +3388,7 @@
             <w:noProof/>
             <w:webHidden/>
           </w:rPr>
-          <w:instrText xml:space="preserve"> PAGEREF _Toc455611648 \h </w:instrText>
+          <w:instrText xml:space="preserve"> PAGEREF _Toc455612132 \h </w:instrText>
         </w:r>
         <w:r>
           <w:rPr>
@@ -3375,7 +3408,7 @@
             <w:noProof/>
             <w:webHidden/>
           </w:rPr>
-          <w:t>33</w:t>
+          <w:t>34</w:t>
         </w:r>
         <w:r>
           <w:rPr>
@@ -3399,7 +3432,7 @@
           <w:lang w:val="en-US"/>
         </w:rPr>
       </w:pPr>
-      <w:hyperlink w:anchor="_Toc455611649" w:history="1">
+      <w:hyperlink w:anchor="_Toc455612133" w:history="1">
         <w:r>
           <w:rPr>
             <w:rStyle w:val="Hyperlink"/>
@@ -3441,7 +3474,7 @@
             <w:noProof/>
             <w:webHidden/>
           </w:rPr>
-          <w:instrText xml:space="preserve"> PAGEREF _Toc455611649 \h </w:instrText>
+          <w:instrText xml:space="preserve"> PAGEREF _Toc455612133 \h </w:instrText>
         </w:r>
         <w:r>
           <w:rPr>
@@ -3461,7 +3494,7 @@
             <w:noProof/>
             <w:webHidden/>
           </w:rPr>
-          <w:t>35</w:t>
+          <w:t>36</w:t>
         </w:r>
         <w:r>
           <w:rPr>
@@ -3485,7 +3518,7 @@
           <w:lang w:val="en-US"/>
         </w:rPr>
       </w:pPr>
-      <w:hyperlink w:anchor="_Toc455611650" w:history="1">
+      <w:hyperlink w:anchor="_Toc455612134" w:history="1">
         <w:r>
           <w:rPr>
             <w:rStyle w:val="Hyperlink"/>
@@ -3527,7 +3560,7 @@
             <w:noProof/>
             <w:webHidden/>
           </w:rPr>
-          <w:instrText xml:space="preserve"> PAGEREF _Toc455611650 \h </w:instrText>
+          <w:instrText xml:space="preserve"> PAGEREF _Toc455612134 \h </w:instrText>
         </w:r>
         <w:r>
           <w:rPr>
@@ -3547,7 +3580,7 @@
             <w:noProof/>
             <w:webHidden/>
           </w:rPr>
-          <w:t>35</w:t>
+          <w:t>36</w:t>
         </w:r>
         <w:r>
           <w:rPr>
@@ -3571,7 +3604,7 @@
           <w:lang w:val="en-US"/>
         </w:rPr>
       </w:pPr>
-      <w:hyperlink w:anchor="_Toc455611651" w:history="1">
+      <w:hyperlink w:anchor="_Toc455612135" w:history="1">
         <w:r>
           <w:rPr>
             <w:rStyle w:val="Hyperlink"/>
@@ -3613,7 +3646,7 @@
             <w:noProof/>
             <w:webHidden/>
           </w:rPr>
-          <w:instrText xml:space="preserve"> PAGEREF _Toc455611651 \h </w:instrText>
+          <w:instrText xml:space="preserve"> PAGEREF _Toc455612135 \h </w:instrText>
         </w:r>
         <w:r>
           <w:rPr>
@@ -3633,7 +3666,7 @@
             <w:noProof/>
             <w:webHidden/>
           </w:rPr>
-          <w:t>36</w:t>
+          <w:t>37</w:t>
         </w:r>
         <w:r>
           <w:rPr>
@@ -3657,7 +3690,7 @@
           <w:lang w:val="en-US"/>
         </w:rPr>
       </w:pPr>
-      <w:hyperlink w:anchor="_Toc455611652" w:history="1">
+      <w:hyperlink w:anchor="_Toc455612136" w:history="1">
         <w:r>
           <w:rPr>
             <w:rStyle w:val="Hyperlink"/>
@@ -3699,7 +3732,7 @@
             <w:noProof/>
             <w:webHidden/>
           </w:rPr>
-          <w:instrText xml:space="preserve"> PAGEREF _Toc455611652 \h </w:instrText>
+          <w:instrText xml:space="preserve"> PAGEREF _Toc455612136 \h </w:instrText>
         </w:r>
         <w:r>
           <w:rPr>
@@ -3719,7 +3752,7 @@
             <w:noProof/>
             <w:webHidden/>
           </w:rPr>
-          <w:t>36</w:t>
+          <w:t>37</w:t>
         </w:r>
         <w:r>
           <w:rPr>
@@ -3743,7 +3776,7 @@
           <w:lang w:val="en-US"/>
         </w:rPr>
       </w:pPr>
-      <w:hyperlink w:anchor="_Toc455611653" w:history="1">
+      <w:hyperlink w:anchor="_Toc455612137" w:history="1">
         <w:r>
           <w:rPr>
             <w:rStyle w:val="Hyperlink"/>
@@ -3785,7 +3818,7 @@
             <w:noProof/>
             <w:webHidden/>
           </w:rPr>
-          <w:instrText xml:space="preserve"> PAGEREF _Toc455611653 \h </w:instrText>
+          <w:instrText xml:space="preserve"> PAGEREF _Toc455612137 \h </w:instrText>
         </w:r>
         <w:r>
           <w:rPr>
@@ -3805,7 +3838,7 @@
             <w:noProof/>
             <w:webHidden/>
           </w:rPr>
-          <w:t>36</w:t>
+          <w:t>37</w:t>
         </w:r>
         <w:r>
           <w:rPr>
@@ -3829,7 +3862,7 @@
           <w:lang w:val="en-US"/>
         </w:rPr>
       </w:pPr>
-      <w:hyperlink w:anchor="_Toc455611654" w:history="1">
+      <w:hyperlink w:anchor="_Toc455612138" w:history="1">
         <w:r>
           <w:rPr>
             <w:rStyle w:val="Hyperlink"/>
@@ -3871,7 +3904,7 @@
             <w:noProof/>
             <w:webHidden/>
           </w:rPr>
-          <w:instrText xml:space="preserve"> PAGEREF _Toc455611654 \h </w:instrText>
+          <w:instrText xml:space="preserve"> PAGEREF _Toc455612138 \h </w:instrText>
         </w:r>
         <w:r>
           <w:rPr>
@@ -3891,7 +3924,7 @@
             <w:noProof/>
             <w:webHidden/>
           </w:rPr>
-          <w:t>36</w:t>
+          <w:t>37</w:t>
         </w:r>
         <w:r>
           <w:rPr>
@@ -3915,7 +3948,7 @@
           <w:lang w:val="en-US"/>
         </w:rPr>
       </w:pPr>
-      <w:hyperlink w:anchor="_Toc455611655" w:history="1">
+      <w:hyperlink w:anchor="_Toc455612139" w:history="1">
         <w:r>
           <w:rPr>
             <w:rStyle w:val="Hyperlink"/>
@@ -3957,7 +3990,7 @@
             <w:noProof/>
             <w:webHidden/>
           </w:rPr>
-          <w:instrText xml:space="preserve"> PAGEREF _Toc455611655 \h </w:instrText>
+          <w:instrText xml:space="preserve"> PAGEREF _Toc455612139 \h </w:instrText>
         </w:r>
         <w:r>
           <w:rPr>
@@ -3977,7 +4010,7 @@
             <w:noProof/>
             <w:webHidden/>
           </w:rPr>
-          <w:t>37</w:t>
+          <w:t>38</w:t>
         </w:r>
         <w:r>
           <w:rPr>
@@ -4001,7 +4034,7 @@
           <w:lang w:val="en-US"/>
         </w:rPr>
       </w:pPr>
-      <w:hyperlink w:anchor="_Toc455611656" w:history="1">
+      <w:hyperlink w:anchor="_Toc455612140" w:history="1">
         <w:r>
           <w:rPr>
             <w:rStyle w:val="Hyperlink"/>
@@ -4043,7 +4076,7 @@
             <w:noProof/>
             <w:webHidden/>
           </w:rPr>
-          <w:instrText xml:space="preserve"> PAGEREF _Toc455611656 \h </w:instrText>
+          <w:instrText xml:space="preserve"> PAGEREF _Toc455612140 \h </w:instrText>
         </w:r>
         <w:r>
           <w:rPr>
@@ -4063,7 +4096,7 @@
             <w:noProof/>
             <w:webHidden/>
           </w:rPr>
-          <w:t>37</w:t>
+          <w:t>38</w:t>
         </w:r>
         <w:r>
           <w:rPr>
@@ -4087,7 +4120,7 @@
           <w:lang w:val="en-US"/>
         </w:rPr>
       </w:pPr>
-      <w:hyperlink w:anchor="_Toc455611657" w:history="1">
+      <w:hyperlink w:anchor="_Toc455612141" w:history="1">
         <w:r>
           <w:rPr>
             <w:rStyle w:val="Hyperlink"/>
@@ -4129,7 +4162,7 @@
             <w:noProof/>
             <w:webHidden/>
           </w:rPr>
-          <w:instrText xml:space="preserve"> PAGEREF _Toc455611657 \h </w:instrText>
+          <w:instrText xml:space="preserve"> PAGEREF _Toc455612141 \h </w:instrText>
         </w:r>
         <w:r>
           <w:rPr>
@@ -4149,7 +4182,7 @@
             <w:noProof/>
             <w:webHidden/>
           </w:rPr>
-          <w:t>38</w:t>
+          <w:t>39</w:t>
         </w:r>
         <w:r>
           <w:rPr>
@@ -4173,7 +4206,7 @@
           <w:lang w:val="en-US"/>
         </w:rPr>
       </w:pPr>
-      <w:hyperlink w:anchor="_Toc455611658" w:history="1">
+      <w:hyperlink w:anchor="_Toc455612142" w:history="1">
         <w:r>
           <w:rPr>
             <w:rStyle w:val="Hyperlink"/>
@@ -4215,7 +4248,7 @@
             <w:noProof/>
             <w:webHidden/>
           </w:rPr>
-          <w:instrText xml:space="preserve"> PAGEREF _Toc455611658 \h </w:instrText>
+          <w:instrText xml:space="preserve"> PAGEREF _Toc455612142 \h </w:instrText>
         </w:r>
         <w:r>
           <w:rPr>
@@ -4235,7 +4268,7 @@
             <w:noProof/>
             <w:webHidden/>
           </w:rPr>
-          <w:t>39</w:t>
+          <w:t>40</w:t>
         </w:r>
         <w:r>
           <w:rPr>
@@ -4259,7 +4292,7 @@
           <w:lang w:val="en-US"/>
         </w:rPr>
       </w:pPr>
-      <w:hyperlink w:anchor="_Toc455611659" w:history="1">
+      <w:hyperlink w:anchor="_Toc455612143" w:history="1">
         <w:r>
           <w:rPr>
             <w:rStyle w:val="Hyperlink"/>
@@ -4301,7 +4334,7 @@
             <w:noProof/>
             <w:webHidden/>
           </w:rPr>
-          <w:instrText xml:space="preserve"> PAGEREF _Toc455611659 \h </w:instrText>
+          <w:instrText xml:space="preserve"> PAGEREF _Toc455612143 \h </w:instrText>
         </w:r>
         <w:r>
           <w:rPr>
@@ -4321,7 +4354,7 @@
             <w:noProof/>
             <w:webHidden/>
           </w:rPr>
-          <w:t>41</w:t>
+          <w:t>42</w:t>
         </w:r>
         <w:r>
           <w:rPr>
@@ -4344,7 +4377,7 @@
           <w:lang w:val="en-US"/>
         </w:rPr>
       </w:pPr>
-      <w:hyperlink w:anchor="_Toc455611660" w:history="1">
+      <w:hyperlink w:anchor="_Toc455612144" w:history="1">
         <w:r>
           <w:rPr>
             <w:rStyle w:val="Hyperlink"/>
@@ -4371,7 +4404,7 @@
             <w:noProof/>
             <w:webHidden/>
           </w:rPr>
-          <w:instrText xml:space="preserve"> PAGEREF _Toc455611660 \h </w:instrText>
+          <w:instrText xml:space="preserve"> PAGEREF _Toc455612144 \h </w:instrText>
         </w:r>
         <w:r>
           <w:rPr>
@@ -4391,7 +4424,7 @@
             <w:noProof/>
             <w:webHidden/>
           </w:rPr>
-          <w:t>41</w:t>
+          <w:t>42</w:t>
         </w:r>
         <w:r>
           <w:rPr>
@@ -4415,7 +4448,7 @@
           <w:lang w:val="en-US"/>
         </w:rPr>
       </w:pPr>
-      <w:hyperlink w:anchor="_Toc455611661" w:history="1">
+      <w:hyperlink w:anchor="_Toc455612145" w:history="1">
         <w:r>
           <w:rPr>
             <w:rStyle w:val="Hyperlink"/>
@@ -4457,7 +4490,7 @@
             <w:noProof/>
             <w:webHidden/>
           </w:rPr>
-          <w:instrText xml:space="preserve"> PAGEREF _Toc455611661 \h </w:instrText>
+          <w:instrText xml:space="preserve"> PAGEREF _Toc455612145 \h </w:instrText>
         </w:r>
         <w:r>
           <w:rPr>
@@ -4477,7 +4510,7 @@
             <w:noProof/>
             <w:webHidden/>
           </w:rPr>
-          <w:t>41</w:t>
+          <w:t>42</w:t>
         </w:r>
         <w:r>
           <w:rPr>
@@ -4501,7 +4534,7 @@
           <w:lang w:val="en-US"/>
         </w:rPr>
       </w:pPr>
-      <w:hyperlink w:anchor="_Toc455611662" w:history="1">
+      <w:hyperlink w:anchor="_Toc455612146" w:history="1">
         <w:r>
           <w:rPr>
             <w:rStyle w:val="Hyperlink"/>
@@ -4543,7 +4576,7 @@
             <w:noProof/>
             <w:webHidden/>
           </w:rPr>
-          <w:instrText xml:space="preserve"> PAGEREF _Toc455611662 \h </w:instrText>
+          <w:instrText xml:space="preserve"> PAGEREF _Toc455612146 \h </w:instrText>
         </w:r>
         <w:r>
           <w:rPr>
@@ -4563,7 +4596,7 @@
             <w:noProof/>
             <w:webHidden/>
           </w:rPr>
-          <w:t>41</w:t>
+          <w:t>42</w:t>
         </w:r>
         <w:r>
           <w:rPr>
@@ -4587,7 +4620,7 @@
           <w:lang w:val="en-US"/>
         </w:rPr>
       </w:pPr>
-      <w:hyperlink w:anchor="_Toc455611663" w:history="1">
+      <w:hyperlink w:anchor="_Toc455612147" w:history="1">
         <w:r>
           <w:rPr>
             <w:rStyle w:val="Hyperlink"/>
@@ -4629,7 +4662,7 @@
             <w:noProof/>
             <w:webHidden/>
           </w:rPr>
-          <w:instrText xml:space="preserve"> PAGEREF _Toc455611663 \h </w:instrText>
+          <w:instrText xml:space="preserve"> PAGEREF _Toc455612147 \h </w:instrText>
         </w:r>
         <w:r>
           <w:rPr>
@@ -4649,7 +4682,7 @@
             <w:noProof/>
             <w:webHidden/>
           </w:rPr>
-          <w:t>43</w:t>
+          <w:t>44</w:t>
         </w:r>
         <w:r>
           <w:rPr>
@@ -4673,7 +4706,7 @@
           <w:lang w:val="en-US"/>
         </w:rPr>
       </w:pPr>
-      <w:hyperlink w:anchor="_Toc455611664" w:history="1">
+      <w:hyperlink w:anchor="_Toc455612148" w:history="1">
         <w:r>
           <w:rPr>
             <w:rStyle w:val="Hyperlink"/>
@@ -4715,7 +4748,7 @@
             <w:noProof/>
             <w:webHidden/>
           </w:rPr>
-          <w:instrText xml:space="preserve"> PAGEREF _Toc455611664 \h </w:instrText>
+          <w:instrText xml:space="preserve"> PAGEREF _Toc455612148 \h </w:instrText>
         </w:r>
         <w:r>
           <w:rPr>
@@ -4735,7 +4768,7 @@
             <w:noProof/>
             <w:webHidden/>
           </w:rPr>
-          <w:t>43</w:t>
+          <w:t>44</w:t>
         </w:r>
         <w:r>
           <w:rPr>
@@ -4758,7 +4791,7 @@
           <w:lang w:val="en-US"/>
         </w:rPr>
       </w:pPr>
-      <w:hyperlink w:anchor="_Toc455611665" w:history="1">
+      <w:hyperlink w:anchor="_Toc455612149" w:history="1">
         <w:r>
           <w:rPr>
             <w:rStyle w:val="Hyperlink"/>
@@ -4785,7 +4818,7 @@
             <w:noProof/>
             <w:webHidden/>
           </w:rPr>
-          <w:instrText xml:space="preserve"> PAGEREF _Toc455611665 \h </w:instrText>
+          <w:instrText xml:space="preserve"> PAGEREF _Toc455612149 \h </w:instrText>
         </w:r>
         <w:r>
           <w:rPr>
@@ -4805,7 +4838,7 @@
             <w:noProof/>
             <w:webHidden/>
           </w:rPr>
-          <w:t>43</w:t>
+          <w:t>44</w:t>
         </w:r>
         <w:r>
           <w:rPr>
@@ -4828,7 +4861,7 @@
           <w:lang w:val="en-US"/>
         </w:rPr>
       </w:pPr>
-      <w:hyperlink w:anchor="_Toc455611666" w:history="1">
+      <w:hyperlink w:anchor="_Toc455612150" w:history="1">
         <w:r>
           <w:rPr>
             <w:rStyle w:val="Hyperlink"/>
@@ -4855,7 +4888,7 @@
             <w:noProof/>
             <w:webHidden/>
           </w:rPr>
-          <w:instrText xml:space="preserve"> PAGEREF _Toc455611666 \h </w:instrText>
+          <w:instrText xml:space="preserve"> PAGEREF _Toc455612150 \h </w:instrText>
         </w:r>
         <w:r>
           <w:rPr>
@@ -4875,7 +4908,7 @@
             <w:noProof/>
             <w:webHidden/>
           </w:rPr>
-          <w:t>43</w:t>
+          <w:t>44</w:t>
         </w:r>
         <w:r>
           <w:rPr>
@@ -4899,7 +4932,7 @@
           <w:lang w:val="en-US"/>
         </w:rPr>
       </w:pPr>
-      <w:hyperlink w:anchor="_Toc455611667" w:history="1">
+      <w:hyperlink w:anchor="_Toc455612151" w:history="1">
         <w:r>
           <w:rPr>
             <w:rStyle w:val="Hyperlink"/>
@@ -4941,7 +4974,7 @@
             <w:noProof/>
             <w:webHidden/>
           </w:rPr>
-          <w:instrText xml:space="preserve"> PAGEREF _Toc455611667 \h </w:instrText>
+          <w:instrText xml:space="preserve"> PAGEREF _Toc455612151 \h </w:instrText>
         </w:r>
         <w:r>
           <w:rPr>
@@ -4961,7 +4994,7 @@
             <w:noProof/>
             <w:webHidden/>
           </w:rPr>
-          <w:t>44</w:t>
+          <w:t>45</w:t>
         </w:r>
         <w:r>
           <w:rPr>
@@ -4984,7 +5017,7 @@
           <w:lang w:val="en-US"/>
         </w:rPr>
       </w:pPr>
-      <w:hyperlink w:anchor="_Toc455611668" w:history="1">
+      <w:hyperlink w:anchor="_Toc455612152" w:history="1">
         <w:r>
           <w:rPr>
             <w:rStyle w:val="Hyperlink"/>
@@ -5011,7 +5044,7 @@
             <w:noProof/>
             <w:webHidden/>
           </w:rPr>
-          <w:instrText xml:space="preserve"> PAGEREF _Toc455611668 \h </w:instrText>
+          <w:instrText xml:space="preserve"> PAGEREF _Toc455612152 \h </w:instrText>
         </w:r>
         <w:r>
           <w:rPr>
@@ -5031,7 +5064,7 @@
             <w:noProof/>
             <w:webHidden/>
           </w:rPr>
-          <w:t>44</w:t>
+          <w:t>45</w:t>
         </w:r>
         <w:r>
           <w:rPr>
@@ -5054,7 +5087,7 @@
           <w:lang w:val="en-US"/>
         </w:rPr>
       </w:pPr>
-      <w:hyperlink w:anchor="_Toc455611669" w:history="1">
+      <w:hyperlink w:anchor="_Toc455612153" w:history="1">
         <w:r>
           <w:rPr>
             <w:rStyle w:val="Hyperlink"/>
@@ -5081,7 +5114,7 @@
             <w:noProof/>
             <w:webHidden/>
           </w:rPr>
-          <w:instrText xml:space="preserve"> PAGEREF _Toc455611669 \h </w:instrText>
+          <w:instrText xml:space="preserve"> PAGEREF _Toc455612153 \h </w:instrText>
         </w:r>
         <w:r>
           <w:rPr>
@@ -5101,7 +5134,7 @@
             <w:noProof/>
             <w:webHidden/>
           </w:rPr>
-          <w:t>44</w:t>
+          <w:t>45</w:t>
         </w:r>
         <w:r>
           <w:rPr>
@@ -5124,7 +5157,7 @@
           <w:lang w:val="en-US"/>
         </w:rPr>
       </w:pPr>
-      <w:hyperlink w:anchor="_Toc455611670" w:history="1">
+      <w:hyperlink w:anchor="_Toc455612154" w:history="1">
         <w:r>
           <w:rPr>
             <w:rStyle w:val="Hyperlink"/>
@@ -5151,7 +5184,7 @@
             <w:noProof/>
             <w:webHidden/>
           </w:rPr>
-          <w:instrText xml:space="preserve"> PAGEREF _Toc455611670 \h </w:instrText>
+          <w:instrText xml:space="preserve"> PAGEREF _Toc455612154 \h </w:instrText>
         </w:r>
         <w:r>
           <w:rPr>
@@ -5171,7 +5204,7 @@
             <w:noProof/>
             <w:webHidden/>
           </w:rPr>
-          <w:t>44</w:t>
+          <w:t>45</w:t>
         </w:r>
         <w:r>
           <w:rPr>
@@ -5194,7 +5227,7 @@
           <w:lang w:val="en-US"/>
         </w:rPr>
       </w:pPr>
-      <w:hyperlink w:anchor="_Toc455611671" w:history="1">
+      <w:hyperlink w:anchor="_Toc455612155" w:history="1">
         <w:r>
           <w:rPr>
             <w:rStyle w:val="Hyperlink"/>
@@ -5221,7 +5254,7 @@
             <w:noProof/>
             <w:webHidden/>
           </w:rPr>
-          <w:instrText xml:space="preserve"> PAGEREF _Toc455611671 \h </w:instrText>
+          <w:instrText xml:space="preserve"> PAGEREF _Toc455612155 \h </w:instrText>
         </w:r>
         <w:r>
           <w:rPr>
@@ -5241,7 +5274,7 @@
             <w:noProof/>
             <w:webHidden/>
           </w:rPr>
-          <w:t>44</w:t>
+          <w:t>45</w:t>
         </w:r>
         <w:r>
           <w:rPr>
@@ -5254,14 +5287,503 @@
     </w:p>
     <w:p>
       <w:pPr>
+        <w:pStyle w:val="TOC4"/>
+        <w:tabs>
+          <w:tab w:val="right" w:leader="dot" w:pos="8494"/>
+        </w:tabs>
+        <w:rPr>
+          <w:rFonts w:asciiTheme="minorHAnsi" w:eastAsiaTheme="minorEastAsia" w:hAnsiTheme="minorHAnsi"/>
+          <w:noProof/>
+          <w:lang w:val="en-US"/>
+        </w:rPr>
+      </w:pPr>
+      <w:hyperlink w:anchor="_Toc455612156" w:history="1">
+        <w:r>
+          <w:rPr>
+            <w:rStyle w:val="Hyperlink"/>
+            <w:noProof/>
+          </w:rPr>
+          <w:t>Cronograma de tareas a realizar</w:t>
+        </w:r>
+        <w:r>
+          <w:rPr>
+            <w:noProof/>
+            <w:webHidden/>
+          </w:rPr>
+          <w:tab/>
+        </w:r>
+        <w:r>
+          <w:rPr>
+            <w:noProof/>
+            <w:webHidden/>
+          </w:rPr>
+          <w:fldChar w:fldCharType="begin"/>
+        </w:r>
+        <w:r>
+          <w:rPr>
+            <w:noProof/>
+            <w:webHidden/>
+          </w:rPr>
+          <w:instrText xml:space="preserve"> PAGEREF _Toc455612156 \h </w:instrText>
+        </w:r>
+        <w:r>
+          <w:rPr>
+            <w:noProof/>
+            <w:webHidden/>
+          </w:rPr>
+        </w:r>
+        <w:r>
+          <w:rPr>
+            <w:noProof/>
+            <w:webHidden/>
+          </w:rPr>
+          <w:fldChar w:fldCharType="separate"/>
+        </w:r>
+        <w:r>
+          <w:rPr>
+            <w:noProof/>
+            <w:webHidden/>
+          </w:rPr>
+          <w:t>46</w:t>
+        </w:r>
+        <w:r>
+          <w:rPr>
+            <w:noProof/>
+            <w:webHidden/>
+          </w:rPr>
+          <w:fldChar w:fldCharType="end"/>
+        </w:r>
+      </w:hyperlink>
+    </w:p>
+    <w:p>
+      <w:pPr>
+        <w:pStyle w:val="TOC5"/>
+        <w:tabs>
+          <w:tab w:val="right" w:leader="dot" w:pos="8494"/>
+        </w:tabs>
+        <w:rPr>
+          <w:rFonts w:asciiTheme="minorHAnsi" w:eastAsiaTheme="minorEastAsia" w:hAnsiTheme="minorHAnsi"/>
+          <w:noProof/>
+          <w:lang w:val="en-US"/>
+        </w:rPr>
+      </w:pPr>
+      <w:hyperlink w:anchor="_Toc455612157" w:history="1">
+        <w:r>
+          <w:rPr>
+            <w:rStyle w:val="Hyperlink"/>
+            <w:noProof/>
+          </w:rPr>
+          <w:t>Planificación</w:t>
+        </w:r>
+        <w:r>
+          <w:rPr>
+            <w:noProof/>
+            <w:webHidden/>
+          </w:rPr>
+          <w:tab/>
+        </w:r>
+        <w:r>
+          <w:rPr>
+            <w:noProof/>
+            <w:webHidden/>
+          </w:rPr>
+          <w:fldChar w:fldCharType="begin"/>
+        </w:r>
+        <w:r>
+          <w:rPr>
+            <w:noProof/>
+            <w:webHidden/>
+          </w:rPr>
+          <w:instrText xml:space="preserve"> PAGEREF _Toc455612157 \h </w:instrText>
+        </w:r>
+        <w:r>
+          <w:rPr>
+            <w:noProof/>
+            <w:webHidden/>
+          </w:rPr>
+        </w:r>
+        <w:r>
+          <w:rPr>
+            <w:noProof/>
+            <w:webHidden/>
+          </w:rPr>
+          <w:fldChar w:fldCharType="separate"/>
+        </w:r>
+        <w:r>
+          <w:rPr>
+            <w:noProof/>
+            <w:webHidden/>
+          </w:rPr>
+          <w:t>46</w:t>
+        </w:r>
+        <w:r>
+          <w:rPr>
+            <w:noProof/>
+            <w:webHidden/>
+          </w:rPr>
+          <w:fldChar w:fldCharType="end"/>
+        </w:r>
+      </w:hyperlink>
+    </w:p>
+    <w:p>
+      <w:pPr>
+        <w:pStyle w:val="TOC5"/>
+        <w:tabs>
+          <w:tab w:val="right" w:leader="dot" w:pos="8494"/>
+        </w:tabs>
+        <w:rPr>
+          <w:rFonts w:asciiTheme="minorHAnsi" w:eastAsiaTheme="minorEastAsia" w:hAnsiTheme="minorHAnsi"/>
+          <w:noProof/>
+          <w:lang w:val="en-US"/>
+        </w:rPr>
+      </w:pPr>
+      <w:hyperlink w:anchor="_Toc455612158" w:history="1">
+        <w:r>
+          <w:rPr>
+            <w:rStyle w:val="Hyperlink"/>
+            <w:noProof/>
+          </w:rPr>
+          <w:t>Análisis y documentación</w:t>
+        </w:r>
+        <w:r>
+          <w:rPr>
+            <w:noProof/>
+            <w:webHidden/>
+          </w:rPr>
+          <w:tab/>
+        </w:r>
+        <w:r>
+          <w:rPr>
+            <w:noProof/>
+            <w:webHidden/>
+          </w:rPr>
+          <w:fldChar w:fldCharType="begin"/>
+        </w:r>
+        <w:r>
+          <w:rPr>
+            <w:noProof/>
+            <w:webHidden/>
+          </w:rPr>
+          <w:instrText xml:space="preserve"> PAGEREF _Toc455612158 \h </w:instrText>
+        </w:r>
+        <w:r>
+          <w:rPr>
+            <w:noProof/>
+            <w:webHidden/>
+          </w:rPr>
+        </w:r>
+        <w:r>
+          <w:rPr>
+            <w:noProof/>
+            <w:webHidden/>
+          </w:rPr>
+          <w:fldChar w:fldCharType="separate"/>
+        </w:r>
+        <w:r>
+          <w:rPr>
+            <w:noProof/>
+            <w:webHidden/>
+          </w:rPr>
+          <w:t>46</w:t>
+        </w:r>
+        <w:r>
+          <w:rPr>
+            <w:noProof/>
+            <w:webHidden/>
+          </w:rPr>
+          <w:fldChar w:fldCharType="end"/>
+        </w:r>
+      </w:hyperlink>
+    </w:p>
+    <w:p>
+      <w:pPr>
+        <w:pStyle w:val="TOC5"/>
+        <w:tabs>
+          <w:tab w:val="right" w:leader="dot" w:pos="8494"/>
+        </w:tabs>
+        <w:rPr>
+          <w:rFonts w:asciiTheme="minorHAnsi" w:eastAsiaTheme="minorEastAsia" w:hAnsiTheme="minorHAnsi"/>
+          <w:noProof/>
+          <w:lang w:val="en-US"/>
+        </w:rPr>
+      </w:pPr>
+      <w:hyperlink w:anchor="_Toc455612159" w:history="1">
+        <w:r>
+          <w:rPr>
+            <w:rStyle w:val="Hyperlink"/>
+            <w:noProof/>
+          </w:rPr>
+          <w:t>Diseño</w:t>
+        </w:r>
+        <w:r>
+          <w:rPr>
+            <w:noProof/>
+            <w:webHidden/>
+          </w:rPr>
+          <w:tab/>
+        </w:r>
+        <w:r>
+          <w:rPr>
+            <w:noProof/>
+            <w:webHidden/>
+          </w:rPr>
+          <w:fldChar w:fldCharType="begin"/>
+        </w:r>
+        <w:r>
+          <w:rPr>
+            <w:noProof/>
+            <w:webHidden/>
+          </w:rPr>
+          <w:instrText xml:space="preserve"> PAGEREF _Toc455612159 \h </w:instrText>
+        </w:r>
+        <w:r>
+          <w:rPr>
+            <w:noProof/>
+            <w:webHidden/>
+          </w:rPr>
+        </w:r>
+        <w:r>
+          <w:rPr>
+            <w:noProof/>
+            <w:webHidden/>
+          </w:rPr>
+          <w:fldChar w:fldCharType="separate"/>
+        </w:r>
+        <w:r>
+          <w:rPr>
+            <w:noProof/>
+            <w:webHidden/>
+          </w:rPr>
+          <w:t>46</w:t>
+        </w:r>
+        <w:r>
+          <w:rPr>
+            <w:noProof/>
+            <w:webHidden/>
+          </w:rPr>
+          <w:fldChar w:fldCharType="end"/>
+        </w:r>
+      </w:hyperlink>
+    </w:p>
+    <w:p>
+      <w:pPr>
+        <w:pStyle w:val="TOC5"/>
+        <w:tabs>
+          <w:tab w:val="right" w:leader="dot" w:pos="8494"/>
+        </w:tabs>
+        <w:rPr>
+          <w:rFonts w:asciiTheme="minorHAnsi" w:eastAsiaTheme="minorEastAsia" w:hAnsiTheme="minorHAnsi"/>
+          <w:noProof/>
+          <w:lang w:val="en-US"/>
+        </w:rPr>
+      </w:pPr>
+      <w:hyperlink w:anchor="_Toc455612160" w:history="1">
+        <w:r>
+          <w:rPr>
+            <w:rStyle w:val="Hyperlink"/>
+            <w:noProof/>
+          </w:rPr>
+          <w:t>Desarrollo</w:t>
+        </w:r>
+        <w:r>
+          <w:rPr>
+            <w:noProof/>
+            <w:webHidden/>
+          </w:rPr>
+          <w:tab/>
+        </w:r>
+        <w:r>
+          <w:rPr>
+            <w:noProof/>
+            <w:webHidden/>
+          </w:rPr>
+          <w:fldChar w:fldCharType="begin"/>
+        </w:r>
+        <w:r>
+          <w:rPr>
+            <w:noProof/>
+            <w:webHidden/>
+          </w:rPr>
+          <w:instrText xml:space="preserve"> PAGEREF _Toc455612160 \h </w:instrText>
+        </w:r>
+        <w:r>
+          <w:rPr>
+            <w:noProof/>
+            <w:webHidden/>
+          </w:rPr>
+        </w:r>
+        <w:r>
+          <w:rPr>
+            <w:noProof/>
+            <w:webHidden/>
+          </w:rPr>
+          <w:fldChar w:fldCharType="separate"/>
+        </w:r>
+        <w:r>
+          <w:rPr>
+            <w:noProof/>
+            <w:webHidden/>
+          </w:rPr>
+          <w:t>46</w:t>
+        </w:r>
+        <w:r>
+          <w:rPr>
+            <w:noProof/>
+            <w:webHidden/>
+          </w:rPr>
+          <w:fldChar w:fldCharType="end"/>
+        </w:r>
+      </w:hyperlink>
+    </w:p>
+    <w:p>
+      <w:pPr>
+        <w:pStyle w:val="TOC5"/>
+        <w:tabs>
+          <w:tab w:val="right" w:leader="dot" w:pos="8494"/>
+        </w:tabs>
+        <w:rPr>
+          <w:rFonts w:asciiTheme="minorHAnsi" w:eastAsiaTheme="minorEastAsia" w:hAnsiTheme="minorHAnsi"/>
+          <w:noProof/>
+          <w:lang w:val="en-US"/>
+        </w:rPr>
+      </w:pPr>
+      <w:hyperlink w:anchor="_Toc455612161" w:history="1">
+        <w:r>
+          <w:rPr>
+            <w:rStyle w:val="Hyperlink"/>
+            <w:noProof/>
+          </w:rPr>
+          <w:t>Prueba</w:t>
+        </w:r>
+        <w:r>
+          <w:rPr>
+            <w:noProof/>
+            <w:webHidden/>
+          </w:rPr>
+          <w:tab/>
+        </w:r>
+        <w:r>
+          <w:rPr>
+            <w:noProof/>
+            <w:webHidden/>
+          </w:rPr>
+          <w:fldChar w:fldCharType="begin"/>
+        </w:r>
+        <w:r>
+          <w:rPr>
+            <w:noProof/>
+            <w:webHidden/>
+          </w:rPr>
+          <w:instrText xml:space="preserve"> PAGEREF _Toc455612161 \h </w:instrText>
+        </w:r>
+        <w:r>
+          <w:rPr>
+            <w:noProof/>
+            <w:webHidden/>
+          </w:rPr>
+        </w:r>
+        <w:r>
+          <w:rPr>
+            <w:noProof/>
+            <w:webHidden/>
+          </w:rPr>
+          <w:fldChar w:fldCharType="separate"/>
+        </w:r>
+        <w:r>
+          <w:rPr>
+            <w:noProof/>
+            <w:webHidden/>
+          </w:rPr>
+          <w:t>47</w:t>
+        </w:r>
+        <w:r>
+          <w:rPr>
+            <w:noProof/>
+            <w:webHidden/>
+          </w:rPr>
+          <w:fldChar w:fldCharType="end"/>
+        </w:r>
+      </w:hyperlink>
+    </w:p>
+    <w:p>
+      <w:pPr>
+        <w:pStyle w:val="TOC5"/>
+        <w:tabs>
+          <w:tab w:val="right" w:leader="dot" w:pos="8494"/>
+        </w:tabs>
+        <w:rPr>
+          <w:rFonts w:asciiTheme="minorHAnsi" w:eastAsiaTheme="minorEastAsia" w:hAnsiTheme="minorHAnsi"/>
+          <w:noProof/>
+          <w:lang w:val="en-US"/>
+        </w:rPr>
+      </w:pPr>
+      <w:hyperlink w:anchor="_Toc455612162" w:history="1">
+        <w:r>
+          <w:rPr>
+            <w:rStyle w:val="Hyperlink"/>
+            <w:noProof/>
+          </w:rPr>
+          <w:t>Implementación</w:t>
+        </w:r>
+        <w:r>
+          <w:rPr>
+            <w:noProof/>
+            <w:webHidden/>
+          </w:rPr>
+          <w:tab/>
+        </w:r>
+        <w:r>
+          <w:rPr>
+            <w:noProof/>
+            <w:webHidden/>
+          </w:rPr>
+          <w:fldChar w:fldCharType="begin"/>
+        </w:r>
+        <w:r>
+          <w:rPr>
+            <w:noProof/>
+            <w:webHidden/>
+          </w:rPr>
+          <w:instrText xml:space="preserve"> PAGEREF _Toc455612162 \h </w:instrText>
+        </w:r>
+        <w:r>
+          <w:rPr>
+            <w:noProof/>
+            <w:webHidden/>
+          </w:rPr>
+        </w:r>
+        <w:r>
+          <w:rPr>
+            <w:noProof/>
+            <w:webHidden/>
+          </w:rPr>
+          <w:fldChar w:fldCharType="separate"/>
+        </w:r>
+        <w:r>
+          <w:rPr>
+            <w:noProof/>
+            <w:webHidden/>
+          </w:rPr>
+          <w:t>47</w:t>
+        </w:r>
+        <w:r>
+          <w:rPr>
+            <w:noProof/>
+            <w:webHidden/>
+          </w:rPr>
+          <w:fldChar w:fldCharType="end"/>
+        </w:r>
+      </w:hyperlink>
+    </w:p>
+    <w:p>
+      <w:pPr>
         <w:pStyle w:val="TOCHeading"/>
         <w:spacing w:line="360" w:lineRule="auto"/>
       </w:pPr>
       <w:r>
+        <w:lastRenderedPageBreak/>
         <w:fldChar w:fldCharType="end"/>
       </w:r>
-      <w:bookmarkStart w:id="4" w:name="_GoBack"/>
-      <w:bookmarkEnd w:id="4"/>
     </w:p>
     <w:p>
       <w:pPr>
@@ -5290,7 +5812,7 @@
           <w:noProof/>
         </w:rPr>
       </w:pPr>
-      <w:bookmarkStart w:id="5" w:name="_Toc455611613"/>
+      <w:bookmarkStart w:id="5" w:name="_Toc455612097"/>
       <w:r>
         <w:rPr>
           <w:noProof/>
@@ -5423,7 +5945,7 @@
         </w:numPr>
         <w:spacing w:line="360" w:lineRule="auto"/>
       </w:pPr>
-      <w:bookmarkStart w:id="6" w:name="_Toc455611614"/>
+      <w:bookmarkStart w:id="6" w:name="_Toc455612098"/>
       <w:r>
         <w:lastRenderedPageBreak/>
         <w:t>Proyecto de base tecnol</w:t>
@@ -5453,7 +5975,7 @@
           <w:noProof/>
         </w:rPr>
       </w:pPr>
-      <w:bookmarkStart w:id="7" w:name="_Toc455611615"/>
+      <w:bookmarkStart w:id="7" w:name="_Toc455612099"/>
       <w:r>
         <w:rPr>
           <w:noProof/>
@@ -5479,7 +6001,7 @@
           <w:noProof/>
         </w:rPr>
       </w:pPr>
-      <w:bookmarkStart w:id="8" w:name="_Toc455611616"/>
+      <w:bookmarkStart w:id="8" w:name="_Toc455612100"/>
       <w:r>
         <w:rPr>
           <w:noProof/>
@@ -5534,7 +6056,7 @@
           <w:noProof/>
         </w:rPr>
       </w:pPr>
-      <w:bookmarkStart w:id="9" w:name="_Toc455611617"/>
+      <w:bookmarkStart w:id="9" w:name="_Toc455612101"/>
       <w:r>
         <w:rPr>
           <w:noProof/>
@@ -5714,7 +6236,7 @@
         </w:numPr>
         <w:spacing w:line="360" w:lineRule="auto"/>
       </w:pPr>
-      <w:bookmarkStart w:id="10" w:name="_Toc455611618"/>
+      <w:bookmarkStart w:id="10" w:name="_Toc455612102"/>
       <w:r>
         <w:t>¿Qué hace único al negocio?</w:t>
       </w:r>
@@ -5842,7 +6364,7 @@
         </w:numPr>
         <w:spacing w:line="360" w:lineRule="auto"/>
       </w:pPr>
-      <w:bookmarkStart w:id="11" w:name="_Toc455611619"/>
+      <w:bookmarkStart w:id="11" w:name="_Toc455612103"/>
       <w:r>
         <w:t>Factores principales de éxito del negocio</w:t>
       </w:r>
@@ -5918,7 +6440,7 @@
         </w:numPr>
         <w:spacing w:line="360" w:lineRule="auto"/>
       </w:pPr>
-      <w:bookmarkStart w:id="12" w:name="_Toc455611620"/>
+      <w:bookmarkStart w:id="12" w:name="_Toc455612104"/>
       <w:r>
         <w:t>Estrategias</w:t>
       </w:r>
@@ -5983,7 +6505,7 @@
         </w:numPr>
         <w:spacing w:line="360" w:lineRule="auto"/>
       </w:pPr>
-      <w:bookmarkStart w:id="13" w:name="_Toc455611621"/>
+      <w:bookmarkStart w:id="13" w:name="_Toc455612105"/>
       <w:r>
         <w:t>Oportunidad del negocio</w:t>
       </w:r>
@@ -6017,7 +6539,7 @@
         </w:numPr>
         <w:spacing w:line="360" w:lineRule="auto"/>
       </w:pPr>
-      <w:bookmarkStart w:id="14" w:name="_Toc455611622"/>
+      <w:bookmarkStart w:id="14" w:name="_Toc455612106"/>
       <w:r>
         <w:t>Capacidades centrales</w:t>
       </w:r>
@@ -6134,7 +6656,7 @@
         </w:numPr>
         <w:spacing w:line="360" w:lineRule="auto"/>
       </w:pPr>
-      <w:bookmarkStart w:id="15" w:name="_Toc455611623"/>
+      <w:bookmarkStart w:id="15" w:name="_Toc455612107"/>
       <w:r>
         <w:lastRenderedPageBreak/>
         <w:t>Pro</w:t>
@@ -6194,7 +6716,7 @@
         </w:numPr>
         <w:spacing w:line="360" w:lineRule="auto"/>
       </w:pPr>
-      <w:bookmarkStart w:id="16" w:name="_Toc455611624"/>
+      <w:bookmarkStart w:id="16" w:name="_Toc455612108"/>
       <w:r>
         <w:t>Valores nucleares de la organización</w:t>
       </w:r>
@@ -6452,7 +6974,7 @@
         </w:numPr>
         <w:spacing w:line="360" w:lineRule="auto"/>
       </w:pPr>
-      <w:bookmarkStart w:id="17" w:name="_Toc455611625"/>
+      <w:bookmarkStart w:id="17" w:name="_Toc455612109"/>
       <w:r>
         <w:t>Enfoque e iniciativas estratégicas</w:t>
       </w:r>
@@ -6477,7 +6999,7 @@
         </w:numPr>
         <w:spacing w:line="360" w:lineRule="auto"/>
       </w:pPr>
-      <w:bookmarkStart w:id="18" w:name="_Toc455611626"/>
+      <w:bookmarkStart w:id="18" w:name="_Toc455612110"/>
       <w:r>
         <w:t>Impulsos estratégicos</w:t>
       </w:r>
@@ -6612,7 +7134,7 @@
         </w:numPr>
         <w:spacing w:line="360" w:lineRule="auto"/>
       </w:pPr>
-      <w:bookmarkStart w:id="19" w:name="_Toc455611627"/>
+      <w:bookmarkStart w:id="19" w:name="_Toc455612111"/>
       <w:r>
         <w:t>Estrategia de negocios</w:t>
       </w:r>
@@ -6844,7 +7366,7 @@
         </w:numPr>
         <w:spacing w:line="360" w:lineRule="auto"/>
       </w:pPr>
-      <w:bookmarkStart w:id="20" w:name="_Toc455611628"/>
+      <w:bookmarkStart w:id="20" w:name="_Toc455612112"/>
       <w:r>
         <w:t>Áreas</w:t>
       </w:r>
@@ -6911,7 +7433,7 @@
         </w:numPr>
         <w:spacing w:line="360" w:lineRule="auto"/>
       </w:pPr>
-      <w:bookmarkStart w:id="21" w:name="_Toc455611629"/>
+      <w:bookmarkStart w:id="21" w:name="_Toc455612113"/>
       <w:r>
         <w:t>Ingreso al sector: estrategias de inserción</w:t>
       </w:r>
@@ -6948,7 +7470,7 @@
         </w:numPr>
         <w:spacing w:line="360" w:lineRule="auto"/>
       </w:pPr>
-      <w:bookmarkStart w:id="22" w:name="_Toc455611630"/>
+      <w:bookmarkStart w:id="22" w:name="_Toc455612114"/>
       <w:r>
         <w:lastRenderedPageBreak/>
         <w:t>Análisis estratégico</w:t>
@@ -6969,7 +7491,7 @@
         </w:numPr>
         <w:spacing w:line="360" w:lineRule="auto"/>
       </w:pPr>
-      <w:bookmarkStart w:id="23" w:name="_Toc455611631"/>
+      <w:bookmarkStart w:id="23" w:name="_Toc455612115"/>
       <w:r>
         <w:t>Análisis de contexto</w:t>
       </w:r>
@@ -7131,7 +7653,7 @@
         </w:numPr>
         <w:spacing w:line="360" w:lineRule="auto"/>
       </w:pPr>
-      <w:bookmarkStart w:id="27" w:name="_Toc455611632"/>
+      <w:bookmarkStart w:id="27" w:name="_Toc455612116"/>
       <w:r>
         <w:t>Descripción del escenario local</w:t>
       </w:r>
@@ -7613,7 +8135,7 @@
         </w:numPr>
         <w:spacing w:line="360" w:lineRule="auto"/>
       </w:pPr>
-      <w:bookmarkStart w:id="28" w:name="_Toc455611633"/>
+      <w:bookmarkStart w:id="28" w:name="_Toc455612117"/>
       <w:r>
         <w:t>Factores económicos</w:t>
       </w:r>
@@ -8271,7 +8793,7 @@
         </w:numPr>
         <w:spacing w:line="360" w:lineRule="auto"/>
       </w:pPr>
-      <w:bookmarkStart w:id="29" w:name="_Toc455611634"/>
+      <w:bookmarkStart w:id="29" w:name="_Toc455612118"/>
       <w:r>
         <w:t>Factores políticos</w:t>
       </w:r>
@@ -8800,7 +9322,7 @@
         </w:numPr>
         <w:spacing w:line="360" w:lineRule="auto"/>
       </w:pPr>
-      <w:bookmarkStart w:id="30" w:name="_Toc455611635"/>
+      <w:bookmarkStart w:id="30" w:name="_Toc455612119"/>
       <w:r>
         <w:t>Factores tecnológicos</w:t>
       </w:r>
@@ -9226,7 +9748,7 @@
         </w:numPr>
         <w:spacing w:line="360" w:lineRule="auto"/>
       </w:pPr>
-      <w:bookmarkStart w:id="31" w:name="_Toc455611636"/>
+      <w:bookmarkStart w:id="31" w:name="_Toc455612120"/>
       <w:r>
         <w:t>Descripción del escenario: escenario met</w:t>
       </w:r>
@@ -9266,7 +9788,7 @@
         <w:pStyle w:val="Heading5"/>
         <w:spacing w:line="360" w:lineRule="auto"/>
       </w:pPr>
-      <w:bookmarkStart w:id="32" w:name="_Toc455611637"/>
+      <w:bookmarkStart w:id="32" w:name="_Toc455612121"/>
       <w:r>
         <w:t>Factores económicos</w:t>
       </w:r>
@@ -9298,7 +9820,7 @@
         <w:pStyle w:val="Heading5"/>
         <w:spacing w:line="360" w:lineRule="auto"/>
       </w:pPr>
-      <w:bookmarkStart w:id="33" w:name="_Toc455611638"/>
+      <w:bookmarkStart w:id="33" w:name="_Toc455612122"/>
       <w:r>
         <w:t>Factores políticos</w:t>
       </w:r>
@@ -9463,7 +9985,7 @@
       <w:r>
         <w:br/>
       </w:r>
-      <w:bookmarkStart w:id="34" w:name="_Toc455611639"/>
+      <w:bookmarkStart w:id="34" w:name="_Toc455612123"/>
       <w:r>
         <w:t>Factores tecnológicos</w:t>
       </w:r>
@@ -9499,7 +10021,7 @@
         </w:numPr>
         <w:spacing w:line="360" w:lineRule="auto"/>
       </w:pPr>
-      <w:bookmarkStart w:id="35" w:name="_Toc455611640"/>
+      <w:bookmarkStart w:id="35" w:name="_Toc455612124"/>
       <w:r>
         <w:t>Análisis sectorial. Definición de oportunidades y amenazas del negocio</w:t>
       </w:r>
@@ -9532,7 +10054,7 @@
         </w:numPr>
         <w:spacing w:line="360" w:lineRule="auto"/>
       </w:pPr>
-      <w:bookmarkStart w:id="36" w:name="_Toc455611641"/>
+      <w:bookmarkStart w:id="36" w:name="_Toc455612125"/>
       <w:r>
         <w:t>Análisis de la competencia</w:t>
       </w:r>
@@ -9552,7 +10074,7 @@
         </w:numPr>
         <w:spacing w:line="360" w:lineRule="auto"/>
       </w:pPr>
-      <w:bookmarkStart w:id="37" w:name="_Toc455611642"/>
+      <w:bookmarkStart w:id="37" w:name="_Toc455612126"/>
       <w:r>
         <w:t>Principales competidores directos</w:t>
       </w:r>
@@ -9581,7 +10103,7 @@
         <w:pStyle w:val="Heading5"/>
         <w:spacing w:line="360" w:lineRule="auto"/>
       </w:pPr>
-      <w:bookmarkStart w:id="38" w:name="_Toc455611643"/>
+      <w:bookmarkStart w:id="38" w:name="_Toc455612127"/>
       <w:r>
         <w:lastRenderedPageBreak/>
         <w:t>CIPOactivity</w:t>
@@ -9718,7 +10240,7 @@
         </w:numPr>
         <w:spacing w:line="360" w:lineRule="auto"/>
       </w:pPr>
-      <w:bookmarkStart w:id="39" w:name="_Toc455611644"/>
+      <w:bookmarkStart w:id="39" w:name="_Toc455612128"/>
       <w:r>
         <w:t>Análisis de cadena de valor</w:t>
       </w:r>
@@ -10388,7 +10910,7 @@
         </w:numPr>
         <w:spacing w:line="360" w:lineRule="auto"/>
       </w:pPr>
-      <w:bookmarkStart w:id="40" w:name="_Toc455611645"/>
+      <w:bookmarkStart w:id="40" w:name="_Toc455612129"/>
       <w:r>
         <w:t>Definición de factores críticos de éxito (FCE)</w:t>
       </w:r>
@@ -10528,7 +11050,7 @@
         </w:numPr>
         <w:spacing w:line="360" w:lineRule="auto"/>
       </w:pPr>
-      <w:bookmarkStart w:id="41" w:name="_Toc455611646"/>
+      <w:bookmarkStart w:id="41" w:name="_Toc455612130"/>
       <w:r>
         <w:t>Fortalezas y debilidades del negocio</w:t>
       </w:r>
@@ -10545,7 +11067,7 @@
         <w:pStyle w:val="Heading5"/>
         <w:spacing w:line="360" w:lineRule="auto"/>
       </w:pPr>
-      <w:bookmarkStart w:id="42" w:name="_Toc455611647"/>
+      <w:bookmarkStart w:id="42" w:name="_Toc455612131"/>
       <w:r>
         <w:t>Fortalezas:</w:t>
       </w:r>
@@ -10734,7 +11256,7 @@
         <w:pStyle w:val="Heading5"/>
         <w:spacing w:line="360" w:lineRule="auto"/>
       </w:pPr>
-      <w:bookmarkStart w:id="43" w:name="_Toc455611648"/>
+      <w:bookmarkStart w:id="43" w:name="_Toc455612132"/>
       <w:r>
         <w:t>Debilidades:</w:t>
       </w:r>
@@ -10866,7 +11388,7 @@
         </w:numPr>
         <w:spacing w:line="360" w:lineRule="auto"/>
       </w:pPr>
-      <w:bookmarkStart w:id="44" w:name="_Toc455611649"/>
+      <w:bookmarkStart w:id="44" w:name="_Toc455612133"/>
       <w:r>
         <w:lastRenderedPageBreak/>
         <w:t>Análisis FODA</w:t>
@@ -10890,7 +11412,7 @@
           <w:noProof/>
         </w:rPr>
       </w:pPr>
-      <w:bookmarkStart w:id="45" w:name="_Toc455611650"/>
+      <w:bookmarkStart w:id="45" w:name="_Toc455612134"/>
       <w:r>
         <w:rPr>
           <w:noProof/>
@@ -11317,7 +11839,7 @@
         </w:numPr>
         <w:spacing w:line="360" w:lineRule="auto"/>
       </w:pPr>
-      <w:bookmarkStart w:id="46" w:name="_Toc455611651"/>
+      <w:bookmarkStart w:id="46" w:name="_Toc455612135"/>
       <w:r>
         <w:t>Análisis FODA</w:t>
       </w:r>
@@ -11338,7 +11860,7 @@
         <w:spacing w:line="360" w:lineRule="auto"/>
       </w:pPr>
       <w:bookmarkStart w:id="47" w:name="_Toc452019600"/>
-      <w:bookmarkStart w:id="48" w:name="_Toc455611652"/>
+      <w:bookmarkStart w:id="48" w:name="_Toc455612136"/>
       <w:r>
         <w:t>Fortalezas</w:t>
       </w:r>
@@ -11540,7 +12062,7 @@
         <w:spacing w:line="360" w:lineRule="auto"/>
       </w:pPr>
       <w:bookmarkStart w:id="51" w:name="_Toc452019601"/>
-      <w:bookmarkStart w:id="52" w:name="_Toc455611653"/>
+      <w:bookmarkStart w:id="52" w:name="_Toc455612137"/>
       <w:r>
         <w:t>Oportunidades</w:t>
       </w:r>
@@ -11616,7 +12138,7 @@
         <w:spacing w:line="360" w:lineRule="auto"/>
       </w:pPr>
       <w:bookmarkStart w:id="53" w:name="_Toc452019602"/>
-      <w:bookmarkStart w:id="54" w:name="_Toc455611654"/>
+      <w:bookmarkStart w:id="54" w:name="_Toc455612138"/>
       <w:r>
         <w:t>Debilidades</w:t>
       </w:r>
@@ -11744,7 +12266,7 @@
         <w:spacing w:line="360" w:lineRule="auto"/>
       </w:pPr>
       <w:bookmarkStart w:id="57" w:name="_Toc452019603"/>
-      <w:bookmarkStart w:id="58" w:name="_Toc455611655"/>
+      <w:bookmarkStart w:id="58" w:name="_Toc455612139"/>
       <w:r>
         <w:t>Amenazas</w:t>
       </w:r>
@@ -11839,7 +12361,7 @@
         </w:numPr>
         <w:spacing w:line="360" w:lineRule="auto"/>
       </w:pPr>
-      <w:bookmarkStart w:id="59" w:name="_Toc455611656"/>
+      <w:bookmarkStart w:id="59" w:name="_Toc455612140"/>
       <w:r>
         <w:t>Conclusión: Atractivo de la In</w:t>
       </w:r>
@@ -11892,7 +12414,7 @@
           <w:noProof/>
         </w:rPr>
       </w:pPr>
-      <w:bookmarkStart w:id="60" w:name="_Toc455611657"/>
+      <w:bookmarkStart w:id="60" w:name="_Toc455612141"/>
       <w:r>
         <w:rPr>
           <w:noProof/>
@@ -12374,7 +12896,7 @@
         </w:numPr>
         <w:spacing w:line="360" w:lineRule="auto"/>
       </w:pPr>
-      <w:bookmarkStart w:id="61" w:name="_Toc455611658"/>
+      <w:bookmarkStart w:id="61" w:name="_Toc455612142"/>
       <w:r>
         <w:t>Segmentación de consumidores y/o negocios</w:t>
       </w:r>
@@ -13060,7 +13582,7 @@
         </w:numPr>
         <w:spacing w:line="360" w:lineRule="auto"/>
       </w:pPr>
-      <w:bookmarkStart w:id="62" w:name="_Toc455611659"/>
+      <w:bookmarkStart w:id="62" w:name="_Toc455612143"/>
       <w:r>
         <w:t>Identificación de grupos diferenciados de consumidores</w:t>
       </w:r>
@@ -13076,7 +13598,7 @@
         <w:pStyle w:val="Heading3"/>
         <w:spacing w:line="360" w:lineRule="auto"/>
       </w:pPr>
-      <w:bookmarkStart w:id="63" w:name="_Toc455611660"/>
+      <w:bookmarkStart w:id="63" w:name="_Toc455612144"/>
       <w:r>
         <w:t>Segmentación demográfica</w:t>
       </w:r>
@@ -13123,7 +13645,7 @@
         </w:numPr>
         <w:spacing w:line="360" w:lineRule="auto"/>
       </w:pPr>
-      <w:bookmarkStart w:id="64" w:name="_Toc455611661"/>
+      <w:bookmarkStart w:id="64" w:name="_Toc455612145"/>
       <w:r>
         <w:t>¿Quiénes son los principales usuarios/compradores del negocio?</w:t>
       </w:r>
@@ -13156,7 +13678,7 @@
         </w:numPr>
         <w:spacing w:line="360" w:lineRule="auto"/>
       </w:pPr>
-      <w:bookmarkStart w:id="65" w:name="_Toc455611662"/>
+      <w:bookmarkStart w:id="65" w:name="_Toc455612146"/>
       <w:r>
         <w:t>Pautas de comportamiento esperado de cada segmento</w:t>
       </w:r>
@@ -13211,7 +13733,7 @@
         </w:numPr>
         <w:spacing w:line="360" w:lineRule="auto"/>
       </w:pPr>
-      <w:bookmarkStart w:id="66" w:name="_Toc455611663"/>
+      <w:bookmarkStart w:id="66" w:name="_Toc455612147"/>
       <w:r>
         <w:lastRenderedPageBreak/>
         <w:t>Plan de acción</w:t>
@@ -13232,7 +13754,7 @@
         </w:numPr>
         <w:spacing w:line="360" w:lineRule="auto"/>
       </w:pPr>
-      <w:bookmarkStart w:id="67" w:name="_Toc455611664"/>
+      <w:bookmarkStart w:id="67" w:name="_Toc455612148"/>
       <w:r>
         <w:t>Programas generales de acción</w:t>
       </w:r>
@@ -13252,7 +13774,7 @@
           <w:lang w:val="en-US"/>
         </w:rPr>
       </w:pPr>
-      <w:bookmarkStart w:id="68" w:name="_Toc455611665"/>
+      <w:bookmarkStart w:id="68" w:name="_Toc455612149"/>
       <w:r>
         <w:t>Impulsos Estratégicos</w:t>
       </w:r>
@@ -13416,7 +13938,7 @@
         <w:pStyle w:val="Heading4"/>
         <w:spacing w:line="360" w:lineRule="auto"/>
       </w:pPr>
-      <w:bookmarkStart w:id="69" w:name="_Toc455611666"/>
+      <w:bookmarkStart w:id="69" w:name="_Toc455612150"/>
       <w:r>
         <w:t>Estrategia de negocio</w:t>
       </w:r>
@@ -13535,7 +14057,7 @@
         </w:numPr>
         <w:spacing w:line="360" w:lineRule="auto"/>
       </w:pPr>
-      <w:bookmarkStart w:id="70" w:name="_Toc455611667"/>
+      <w:bookmarkStart w:id="70" w:name="_Toc455612151"/>
       <w:r>
         <w:t>Programas específicos de acción</w:t>
       </w:r>
@@ -13556,7 +14078,7 @@
           <w:lang w:val="en-US"/>
         </w:rPr>
       </w:pPr>
-      <w:bookmarkStart w:id="71" w:name="_Toc455611668"/>
+      <w:bookmarkStart w:id="71" w:name="_Toc455612152"/>
       <w:r>
         <w:t>Plan de Marketing</w:t>
       </w:r>
@@ -13603,7 +14125,7 @@
         <w:pStyle w:val="Heading5"/>
         <w:spacing w:line="360" w:lineRule="auto"/>
       </w:pPr>
-      <w:bookmarkStart w:id="72" w:name="_Toc455611669"/>
+      <w:bookmarkStart w:id="72" w:name="_Toc455612153"/>
       <w:r>
         <w:t>Objetivos de marketing</w:t>
       </w:r>
@@ -13682,7 +14204,7 @@
         <w:pStyle w:val="Heading4"/>
         <w:spacing w:line="360" w:lineRule="auto"/>
       </w:pPr>
-      <w:bookmarkStart w:id="73" w:name="_Toc455611670"/>
+      <w:bookmarkStart w:id="73" w:name="_Toc455612154"/>
       <w:r>
         <w:t>Plan de comunicación</w:t>
       </w:r>
@@ -13790,7 +14312,7 @@
         <w:pStyle w:val="Heading4"/>
         <w:spacing w:line="360" w:lineRule="auto"/>
       </w:pPr>
-      <w:bookmarkStart w:id="74" w:name="_Toc455611671"/>
+      <w:bookmarkStart w:id="74" w:name="_Toc455612155"/>
       <w:r>
         <w:t>Acciones y Medios</w:t>
       </w:r>
@@ -14004,9 +14526,445 @@
         <w:ind w:left="360"/>
       </w:pPr>
     </w:p>
+    <w:p>
+      <w:pPr>
+        <w:pStyle w:val="Heading4"/>
+      </w:pPr>
+      <w:bookmarkStart w:id="75" w:name="_Toc455612156"/>
+      <w:r>
+        <w:t>Cronograma de tareas a realizar</w:t>
+      </w:r>
+      <w:bookmarkEnd w:id="75"/>
+    </w:p>
+    <w:p/>
+    <w:p>
+      <w:pPr>
+        <w:pStyle w:val="Heading5"/>
+      </w:pPr>
+      <w:bookmarkStart w:id="76" w:name="_Toc455612157"/>
+      <w:r>
+        <w:t>Planificación</w:t>
+      </w:r>
+      <w:bookmarkEnd w:id="76"/>
+    </w:p>
+    <w:p/>
+    <w:p>
+      <w:r>
+        <w:rPr>
+          <w:rFonts w:cs="Arial"/>
+          <w:noProof/>
+          <w:color w:val="000000"/>
+          <w:lang w:val="en-US"/>
+        </w:rPr>
+        <w:drawing>
+          <wp:inline distT="0" distB="0" distL="0" distR="0">
+            <wp:extent cx="5400040" cy="681733"/>
+            <wp:effectExtent l="0" t="0" r="0" b="4445"/>
+            <wp:docPr id="7" name="Picture 7" descr="https://lh6.googleusercontent.com/_dyf5jNr2cvmiuZyeqpgo1ytrS2faa6NJqdDSqtl49uWJhpH0McodoNFn2JoNJOD51Hjge3ZAmGLtdJzb6oytF84Ksw4Ym-aI9Pg5ETGORQVIdQJWdOZO3FtzXbnbvrtjxwCZaI1"/>
+            <wp:cNvGraphicFramePr>
+              <a:graphicFrameLocks xmlns:a="http://schemas.openxmlformats.org/drawingml/2006/main" noChangeAspect="1"/>
+            </wp:cNvGraphicFramePr>
+            <a:graphic xmlns:a="http://schemas.openxmlformats.org/drawingml/2006/main">
+              <a:graphicData uri="http://schemas.openxmlformats.org/drawingml/2006/picture">
+                <pic:pic xmlns:pic="http://schemas.openxmlformats.org/drawingml/2006/picture">
+                  <pic:nvPicPr>
+                    <pic:cNvPr id="0" name="Picture 1" descr="https://lh6.googleusercontent.com/_dyf5jNr2cvmiuZyeqpgo1ytrS2faa6NJqdDSqtl49uWJhpH0McodoNFn2JoNJOD51Hjge3ZAmGLtdJzb6oytF84Ksw4Ym-aI9Pg5ETGORQVIdQJWdOZO3FtzXbnbvrtjxwCZaI1"/>
+                    <pic:cNvPicPr>
+                      <a:picLocks noChangeAspect="1" noChangeArrowheads="1"/>
+                    </pic:cNvPicPr>
+                  </pic:nvPicPr>
+                  <pic:blipFill>
+                    <a:blip r:embed="rId17">
+                      <a:extLst>
+                        <a:ext uri="{28A0092B-C50C-407E-A947-70E740481C1C}">
+                          <a14:useLocalDpi xmlns:a14="http://schemas.microsoft.com/office/drawing/2010/main" val="0"/>
+                        </a:ext>
+                      </a:extLst>
+                    </a:blip>
+                    <a:srcRect/>
+                    <a:stretch>
+                      <a:fillRect/>
+                    </a:stretch>
+                  </pic:blipFill>
+                  <pic:spPr bwMode="auto">
+                    <a:xfrm>
+                      <a:off x="0" y="0"/>
+                      <a:ext cx="5400040" cy="681733"/>
+                    </a:xfrm>
+                    <a:prstGeom prst="rect">
+                      <a:avLst/>
+                    </a:prstGeom>
+                    <a:noFill/>
+                    <a:ln>
+                      <a:noFill/>
+                    </a:ln>
+                  </pic:spPr>
+                </pic:pic>
+              </a:graphicData>
+            </a:graphic>
+          </wp:inline>
+        </w:drawing>
+      </w:r>
+    </w:p>
+    <w:p/>
+    <w:p>
+      <w:pPr>
+        <w:pStyle w:val="Heading5"/>
+      </w:pPr>
+      <w:bookmarkStart w:id="77" w:name="_Toc455612158"/>
+      <w:r>
+        <w:t>Análisis y documentación</w:t>
+      </w:r>
+      <w:bookmarkEnd w:id="77"/>
+    </w:p>
+    <w:p/>
+    <w:p>
+      <w:r>
+        <w:rPr>
+          <w:rFonts w:cs="Arial"/>
+          <w:noProof/>
+          <w:color w:val="000000"/>
+          <w:lang w:val="en-US"/>
+        </w:rPr>
+        <w:drawing>
+          <wp:inline distT="0" distB="0" distL="0" distR="0">
+            <wp:extent cx="5400040" cy="565120"/>
+            <wp:effectExtent l="0" t="0" r="0" b="6985"/>
+            <wp:docPr id="8" name="Picture 8" descr="https://lh3.googleusercontent.com/0cl9gJ_Hna-rW-HsYxGvEZVYWDZBRVO8_eOZLt7j-2Mg049Kb9Upj0yKqUN-TkYoaXk1jL3KcHWb88Ro2P4CPCx_XrVHcvcCS65svDLg6_lMq16EHzo0HdDvVKxC7aLZ4z3CLz7I"/>
+            <wp:cNvGraphicFramePr>
+              <a:graphicFrameLocks xmlns:a="http://schemas.openxmlformats.org/drawingml/2006/main" noChangeAspect="1"/>
+            </wp:cNvGraphicFramePr>
+            <a:graphic xmlns:a="http://schemas.openxmlformats.org/drawingml/2006/main">
+              <a:graphicData uri="http://schemas.openxmlformats.org/drawingml/2006/picture">
+                <pic:pic xmlns:pic="http://schemas.openxmlformats.org/drawingml/2006/picture">
+                  <pic:nvPicPr>
+                    <pic:cNvPr id="0" name="Picture 3" descr="https://lh3.googleusercontent.com/0cl9gJ_Hna-rW-HsYxGvEZVYWDZBRVO8_eOZLt7j-2Mg049Kb9Upj0yKqUN-TkYoaXk1jL3KcHWb88Ro2P4CPCx_XrVHcvcCS65svDLg6_lMq16EHzo0HdDvVKxC7aLZ4z3CLz7I"/>
+                    <pic:cNvPicPr>
+                      <a:picLocks noChangeAspect="1" noChangeArrowheads="1"/>
+                    </pic:cNvPicPr>
+                  </pic:nvPicPr>
+                  <pic:blipFill>
+                    <a:blip r:embed="rId18">
+                      <a:extLst>
+                        <a:ext uri="{28A0092B-C50C-407E-A947-70E740481C1C}">
+                          <a14:useLocalDpi xmlns:a14="http://schemas.microsoft.com/office/drawing/2010/main" val="0"/>
+                        </a:ext>
+                      </a:extLst>
+                    </a:blip>
+                    <a:srcRect/>
+                    <a:stretch>
+                      <a:fillRect/>
+                    </a:stretch>
+                  </pic:blipFill>
+                  <pic:spPr bwMode="auto">
+                    <a:xfrm>
+                      <a:off x="0" y="0"/>
+                      <a:ext cx="5400040" cy="565120"/>
+                    </a:xfrm>
+                    <a:prstGeom prst="rect">
+                      <a:avLst/>
+                    </a:prstGeom>
+                    <a:noFill/>
+                    <a:ln>
+                      <a:noFill/>
+                    </a:ln>
+                  </pic:spPr>
+                </pic:pic>
+              </a:graphicData>
+            </a:graphic>
+          </wp:inline>
+        </w:drawing>
+      </w:r>
+    </w:p>
+    <w:p/>
+    <w:p>
+      <w:pPr>
+        <w:pStyle w:val="Heading5"/>
+      </w:pPr>
+      <w:bookmarkStart w:id="78" w:name="_Toc455612159"/>
+      <w:r>
+        <w:t>Diseño</w:t>
+      </w:r>
+      <w:bookmarkEnd w:id="78"/>
+    </w:p>
+    <w:p/>
+    <w:p>
+      <w:r>
+        <w:rPr>
+          <w:rFonts w:cs="Arial"/>
+          <w:noProof/>
+          <w:color w:val="000000"/>
+          <w:lang w:val="en-US"/>
+        </w:rPr>
+        <w:drawing>
+          <wp:inline distT="0" distB="0" distL="0" distR="0">
+            <wp:extent cx="5400040" cy="681733"/>
+            <wp:effectExtent l="0" t="0" r="0" b="4445"/>
+            <wp:docPr id="9" name="Picture 9" descr="https://lh5.googleusercontent.com/A7phXDStziAznHTykwGaLe4TSywUX4_NWkb1Lwlopfd3mOPXP7qklf5ze9ZFlhW-bOcT4kVHp7ViL-G5X5sGa1ZCag13kHuxS-zA4uSu-eFE3KWLet8a8aDNbw1-FMoeVFNIq0BS"/>
+            <wp:cNvGraphicFramePr>
+              <a:graphicFrameLocks xmlns:a="http://schemas.openxmlformats.org/drawingml/2006/main" noChangeAspect="1"/>
+            </wp:cNvGraphicFramePr>
+            <a:graphic xmlns:a="http://schemas.openxmlformats.org/drawingml/2006/main">
+              <a:graphicData uri="http://schemas.openxmlformats.org/drawingml/2006/picture">
+                <pic:pic xmlns:pic="http://schemas.openxmlformats.org/drawingml/2006/picture">
+                  <pic:nvPicPr>
+                    <pic:cNvPr id="0" name="Picture 5" descr="https://lh5.googleusercontent.com/A7phXDStziAznHTykwGaLe4TSywUX4_NWkb1Lwlopfd3mOPXP7qklf5ze9ZFlhW-bOcT4kVHp7ViL-G5X5sGa1ZCag13kHuxS-zA4uSu-eFE3KWLet8a8aDNbw1-FMoeVFNIq0BS"/>
+                    <pic:cNvPicPr>
+                      <a:picLocks noChangeAspect="1" noChangeArrowheads="1"/>
+                    </pic:cNvPicPr>
+                  </pic:nvPicPr>
+                  <pic:blipFill>
+                    <a:blip r:embed="rId19">
+                      <a:extLst>
+                        <a:ext uri="{28A0092B-C50C-407E-A947-70E740481C1C}">
+                          <a14:useLocalDpi xmlns:a14="http://schemas.microsoft.com/office/drawing/2010/main" val="0"/>
+                        </a:ext>
+                      </a:extLst>
+                    </a:blip>
+                    <a:srcRect/>
+                    <a:stretch>
+                      <a:fillRect/>
+                    </a:stretch>
+                  </pic:blipFill>
+                  <pic:spPr bwMode="auto">
+                    <a:xfrm>
+                      <a:off x="0" y="0"/>
+                      <a:ext cx="5400040" cy="681733"/>
+                    </a:xfrm>
+                    <a:prstGeom prst="rect">
+                      <a:avLst/>
+                    </a:prstGeom>
+                    <a:noFill/>
+                    <a:ln>
+                      <a:noFill/>
+                    </a:ln>
+                  </pic:spPr>
+                </pic:pic>
+              </a:graphicData>
+            </a:graphic>
+          </wp:inline>
+        </w:drawing>
+      </w:r>
+    </w:p>
+    <w:p/>
+    <w:p>
+      <w:pPr>
+        <w:pStyle w:val="Heading5"/>
+      </w:pPr>
+      <w:bookmarkStart w:id="79" w:name="_Toc455612160"/>
+      <w:r>
+        <w:t>Desarrollo</w:t>
+      </w:r>
+      <w:bookmarkEnd w:id="79"/>
+    </w:p>
+    <w:p/>
+    <w:p>
+      <w:r>
+        <w:rPr>
+          <w:rFonts w:cs="Arial"/>
+          <w:noProof/>
+          <w:color w:val="000000"/>
+          <w:lang w:val="en-US"/>
+        </w:rPr>
+        <w:drawing>
+          <wp:inline distT="0" distB="0" distL="0" distR="0">
+            <wp:extent cx="5400040" cy="798345"/>
+            <wp:effectExtent l="0" t="0" r="0" b="1905"/>
+            <wp:docPr id="10" name="Picture 10" descr="https://lh4.googleusercontent.com/xjm--__Vgxwx6hxb69gj-fvWoXU84rPAF7XTkakJjhVm2f4gCfVz1ASRg_YIvB7naYVo1u20QwyGvkHIjSpR3hQfQCgbLCADVO8D474gdV3DlKTgZ3uL6Uk-g8txbTTHvGrOc3_z"/>
+            <wp:cNvGraphicFramePr>
+              <a:graphicFrameLocks xmlns:a="http://schemas.openxmlformats.org/drawingml/2006/main" noChangeAspect="1"/>
+            </wp:cNvGraphicFramePr>
+            <a:graphic xmlns:a="http://schemas.openxmlformats.org/drawingml/2006/main">
+              <a:graphicData uri="http://schemas.openxmlformats.org/drawingml/2006/picture">
+                <pic:pic xmlns:pic="http://schemas.openxmlformats.org/drawingml/2006/picture">
+                  <pic:nvPicPr>
+                    <pic:cNvPr id="0" name="Picture 7" descr="https://lh4.googleusercontent.com/xjm--__Vgxwx6hxb69gj-fvWoXU84rPAF7XTkakJjhVm2f4gCfVz1ASRg_YIvB7naYVo1u20QwyGvkHIjSpR3hQfQCgbLCADVO8D474gdV3DlKTgZ3uL6Uk-g8txbTTHvGrOc3_z"/>
+                    <pic:cNvPicPr>
+                      <a:picLocks noChangeAspect="1" noChangeArrowheads="1"/>
+                    </pic:cNvPicPr>
+                  </pic:nvPicPr>
+                  <pic:blipFill>
+                    <a:blip r:embed="rId20">
+                      <a:extLst>
+                        <a:ext uri="{28A0092B-C50C-407E-A947-70E740481C1C}">
+                          <a14:useLocalDpi xmlns:a14="http://schemas.microsoft.com/office/drawing/2010/main" val="0"/>
+                        </a:ext>
+                      </a:extLst>
+                    </a:blip>
+                    <a:srcRect/>
+                    <a:stretch>
+                      <a:fillRect/>
+                    </a:stretch>
+                  </pic:blipFill>
+                  <pic:spPr bwMode="auto">
+                    <a:xfrm>
+                      <a:off x="0" y="0"/>
+                      <a:ext cx="5400040" cy="798345"/>
+                    </a:xfrm>
+                    <a:prstGeom prst="rect">
+                      <a:avLst/>
+                    </a:prstGeom>
+                    <a:noFill/>
+                    <a:ln>
+                      <a:noFill/>
+                    </a:ln>
+                  </pic:spPr>
+                </pic:pic>
+              </a:graphicData>
+            </a:graphic>
+          </wp:inline>
+        </w:drawing>
+      </w:r>
+    </w:p>
+    <w:p/>
+    <w:p>
+      <w:pPr>
+        <w:pStyle w:val="Heading5"/>
+      </w:pPr>
+      <w:bookmarkStart w:id="80" w:name="_Toc455612161"/>
+      <w:r>
+        <w:t>Prueba</w:t>
+      </w:r>
+      <w:bookmarkEnd w:id="80"/>
+    </w:p>
+    <w:p/>
+    <w:p>
+      <w:r>
+        <w:rPr>
+          <w:rFonts w:cs="Arial"/>
+          <w:noProof/>
+          <w:color w:val="000000"/>
+          <w:lang w:val="en-US"/>
+        </w:rPr>
+        <w:drawing>
+          <wp:inline distT="0" distB="0" distL="0" distR="0">
+            <wp:extent cx="5400040" cy="547180"/>
+            <wp:effectExtent l="0" t="0" r="0" b="5715"/>
+            <wp:docPr id="11" name="Picture 11" descr="https://lh3.googleusercontent.com/uStzYeqhZdEajq6iXyZITlA8kVTFAsCy1AI0BtzM27PbMNYYAzBqYHiQFcjp1omSjw6hh10W-aKumhUtDbTrySnyCWzRaAvNr8fnHjMhYT0GRChKkvZa3KCzseD0bq3aIExieOKI"/>
+            <wp:cNvGraphicFramePr>
+              <a:graphicFrameLocks xmlns:a="http://schemas.openxmlformats.org/drawingml/2006/main" noChangeAspect="1"/>
+            </wp:cNvGraphicFramePr>
+            <a:graphic xmlns:a="http://schemas.openxmlformats.org/drawingml/2006/main">
+              <a:graphicData uri="http://schemas.openxmlformats.org/drawingml/2006/picture">
+                <pic:pic xmlns:pic="http://schemas.openxmlformats.org/drawingml/2006/picture">
+                  <pic:nvPicPr>
+                    <pic:cNvPr id="0" name="Picture 9" descr="https://lh3.googleusercontent.com/uStzYeqhZdEajq6iXyZITlA8kVTFAsCy1AI0BtzM27PbMNYYAzBqYHiQFcjp1omSjw6hh10W-aKumhUtDbTrySnyCWzRaAvNr8fnHjMhYT0GRChKkvZa3KCzseD0bq3aIExieOKI"/>
+                    <pic:cNvPicPr>
+                      <a:picLocks noChangeAspect="1" noChangeArrowheads="1"/>
+                    </pic:cNvPicPr>
+                  </pic:nvPicPr>
+                  <pic:blipFill>
+                    <a:blip r:embed="rId21">
+                      <a:extLst>
+                        <a:ext uri="{28A0092B-C50C-407E-A947-70E740481C1C}">
+                          <a14:useLocalDpi xmlns:a14="http://schemas.microsoft.com/office/drawing/2010/main" val="0"/>
+                        </a:ext>
+                      </a:extLst>
+                    </a:blip>
+                    <a:srcRect/>
+                    <a:stretch>
+                      <a:fillRect/>
+                    </a:stretch>
+                  </pic:blipFill>
+                  <pic:spPr bwMode="auto">
+                    <a:xfrm>
+                      <a:off x="0" y="0"/>
+                      <a:ext cx="5400040" cy="547180"/>
+                    </a:xfrm>
+                    <a:prstGeom prst="rect">
+                      <a:avLst/>
+                    </a:prstGeom>
+                    <a:noFill/>
+                    <a:ln>
+                      <a:noFill/>
+                    </a:ln>
+                  </pic:spPr>
+                </pic:pic>
+              </a:graphicData>
+            </a:graphic>
+          </wp:inline>
+        </w:drawing>
+      </w:r>
+    </w:p>
+    <w:p/>
+    <w:p>
+      <w:pPr>
+        <w:pStyle w:val="Heading5"/>
+      </w:pPr>
+      <w:bookmarkStart w:id="81" w:name="_Toc455612162"/>
+      <w:r>
+        <w:t>Implementación</w:t>
+      </w:r>
+      <w:bookmarkEnd w:id="81"/>
+    </w:p>
+    <w:p/>
+    <w:p>
+      <w:r>
+        <w:rPr>
+          <w:rFonts w:cs="Arial"/>
+          <w:noProof/>
+          <w:color w:val="000000"/>
+          <w:lang w:val="en-US"/>
+        </w:rPr>
+        <w:drawing>
+          <wp:inline distT="0" distB="0" distL="0" distR="0">
+            <wp:extent cx="5400040" cy="565120"/>
+            <wp:effectExtent l="0" t="0" r="0" b="6985"/>
+            <wp:docPr id="12" name="Picture 12" descr="https://lh6.googleusercontent.com/r3b15h2Fgon1KaigRW2Dz1et1iDYuWBQxpVPd_z9G739h87N3COO7cAhc06_e_syKPzgEoS-1MxPhXaZePJ_2zHJ2zTvMg4xVYxlcqmKhCVeZEihl5JOB1oyMLDOQMRdxN_mR7oQ"/>
+            <wp:cNvGraphicFramePr>
+              <a:graphicFrameLocks xmlns:a="http://schemas.openxmlformats.org/drawingml/2006/main" noChangeAspect="1"/>
+            </wp:cNvGraphicFramePr>
+            <a:graphic xmlns:a="http://schemas.openxmlformats.org/drawingml/2006/main">
+              <a:graphicData uri="http://schemas.openxmlformats.org/drawingml/2006/picture">
+                <pic:pic xmlns:pic="http://schemas.openxmlformats.org/drawingml/2006/picture">
+                  <pic:nvPicPr>
+                    <pic:cNvPr id="0" name="Picture 11" descr="https://lh6.googleusercontent.com/r3b15h2Fgon1KaigRW2Dz1et1iDYuWBQxpVPd_z9G739h87N3COO7cAhc06_e_syKPzgEoS-1MxPhXaZePJ_2zHJ2zTvMg4xVYxlcqmKhCVeZEihl5JOB1oyMLDOQMRdxN_mR7oQ"/>
+                    <pic:cNvPicPr>
+                      <a:picLocks noChangeAspect="1" noChangeArrowheads="1"/>
+                    </pic:cNvPicPr>
+                  </pic:nvPicPr>
+                  <pic:blipFill>
+                    <a:blip r:embed="rId22">
+                      <a:extLst>
+                        <a:ext uri="{28A0092B-C50C-407E-A947-70E740481C1C}">
+                          <a14:useLocalDpi xmlns:a14="http://schemas.microsoft.com/office/drawing/2010/main" val="0"/>
+                        </a:ext>
+                      </a:extLst>
+                    </a:blip>
+                    <a:srcRect/>
+                    <a:stretch>
+                      <a:fillRect/>
+                    </a:stretch>
+                  </pic:blipFill>
+                  <pic:spPr bwMode="auto">
+                    <a:xfrm>
+                      <a:off x="0" y="0"/>
+                      <a:ext cx="5400040" cy="565120"/>
+                    </a:xfrm>
+                    <a:prstGeom prst="rect">
+                      <a:avLst/>
+                    </a:prstGeom>
+                    <a:noFill/>
+                    <a:ln>
+                      <a:noFill/>
+                    </a:ln>
+                  </pic:spPr>
+                </pic:pic>
+              </a:graphicData>
+            </a:graphic>
+          </wp:inline>
+        </w:drawing>
+      </w:r>
+    </w:p>
+    <w:p>
+      <w:pPr>
+        <w:spacing w:line="360" w:lineRule="auto"/>
+        <w:ind w:left="360"/>
+      </w:pPr>
+    </w:p>
     <w:sectPr>
-      <w:headerReference w:type="default" r:id="rId17"/>
-      <w:footerReference w:type="default" r:id="rId18"/>
+      <w:headerReference w:type="default" r:id="rId23"/>
+      <w:footerReference w:type="default" r:id="rId24"/>
       <w:pgSz w:w="11906" w:h="16838" w:code="9"/>
       <w:pgMar w:top="1417" w:right="1701" w:bottom="1417" w:left="1701" w:header="720" w:footer="720" w:gutter="0"/>
       <w:cols w:space="720"/>
@@ -14051,6 +15009,7 @@
         <w:docPartUnique/>
       </w:docPartObj>
     </w:sdtPr>
+    <w:sdtEndPr/>
     <w:sdtContent>
       <w:sdt>
         <w:sdtPr>
@@ -14060,6 +15019,7 @@
             <w:docPartUnique/>
           </w:docPartObj>
         </w:sdtPr>
+        <w:sdtEndPr/>
         <w:sdtContent>
           <w:p>
             <w:pPr>
@@ -14106,7 +15066,7 @@
                 <w:bCs/>
                 <w:noProof/>
               </w:rPr>
-              <w:t>4</w:t>
+              <w:t>1</w:t>
             </w:r>
             <w:r>
               <w:rPr>
@@ -14151,7 +15111,7 @@
                 <w:bCs/>
                 <w:noProof/>
               </w:rPr>
-              <w:t>45</w:t>
+              <w:t>47</w:t>
             </w:r>
             <w:r>
               <w:rPr>
@@ -14335,6 +15295,7 @@
           <w:id w:val="637307468"/>
           <w:citation/>
         </w:sdtPr>
+        <w:sdtEndPr/>
         <w:sdtContent>
           <w:r>
             <w:fldChar w:fldCharType="begin"/>
@@ -18919,7 +19880,7 @@
 </file>
 
 <file path=customXml/itemProps1.xml><?xml version="1.0" encoding="utf-8"?>
-<ds:datastoreItem xmlns:ds="http://schemas.openxmlformats.org/officeDocument/2006/customXml" ds:itemID="{DB8AB04D-0F2D-45D6-A858-9563804FBC49}">
+<ds:datastoreItem xmlns:ds="http://schemas.openxmlformats.org/officeDocument/2006/customXml" ds:itemID="{3C526AA3-1F97-48E9-B6FB-D3DAA33B6530}">
   <ds:schemaRefs>
     <ds:schemaRef ds:uri="http://schemas.openxmlformats.org/officeDocument/2006/bibliography"/>
   </ds:schemaRefs>

</xml_diff>